<commit_message>
Interactive mode with leafing - scorer working in background
</commit_message>
<xml_diff>
--- a/Doc/WMA Identifier App - work notes.docx
+++ b/Doc/WMA Identifier App - work notes.docx
@@ -106,6 +106,46 @@
           <w:lang w:val="en-US"/>
         </w:rPr>
       </w:pPr>
+      <w:r>
+        <w:rPr>
+          <w:lang w:val="en-US"/>
+        </w:rPr>
+        <w:t>The scorer should run in a different thread than the GUI – 4/2/23</w:t>
+      </w:r>
+    </w:p>
+    <w:p>
+      <w:pPr>
+        <w:rPr>
+          <w:lang w:val="en-US"/>
+        </w:rPr>
+      </w:pPr>
+      <w:r>
+        <w:rPr>
+          <w:lang w:val="en-US"/>
+        </w:rPr>
+        <w:t>And update only to the latest image position…</w:t>
+      </w:r>
+    </w:p>
+    <w:p>
+      <w:pPr>
+        <w:rPr>
+          <w:lang w:val="en-US"/>
+        </w:rPr>
+      </w:pPr>
+    </w:p>
+    <w:p>
+      <w:pPr>
+        <w:pStyle w:val="Heading2"/>
+        <w:rPr>
+          <w:lang w:val="en-US"/>
+        </w:rPr>
+      </w:pPr>
+      <w:r>
+        <w:rPr>
+          <w:lang w:val="en-US"/>
+        </w:rPr>
+        <w:t xml:space="preserve">Try </w:t>
+      </w:r>
       <w:r>
         <w:rPr>
           <w:lang w:val="en-US"/>
@@ -670,6 +710,7 @@
         <w:rPr>
           <w:lang w:val="en-US"/>
         </w:rPr>
+        <w:lastRenderedPageBreak/>
         <w:t>Find local direction with amplitude – 23/1/23</w:t>
       </w:r>
     </w:p>
@@ -710,7 +751,6 @@
         <w:rPr>
           <w:lang w:val="en-US"/>
         </w:rPr>
-        <w:lastRenderedPageBreak/>
         <w:t>if (current dir) diff amplitude * 2</w:t>
       </w:r>
     </w:p>
@@ -1319,6 +1359,7 @@
         <w:rPr>
           <w:lang w:val="en-US"/>
         </w:rPr>
+        <w:lastRenderedPageBreak/>
         <w:t>Very initial scorer functionality – 14/1/23</w:t>
       </w:r>
     </w:p>
@@ -1415,7 +1456,6 @@
         <w:rPr>
           <w:lang w:val="en-US"/>
         </w:rPr>
-        <w:lastRenderedPageBreak/>
         <w:t>For current image (as selected in ImageR)</w:t>
       </w:r>
     </w:p>

</xml_diff>

<commit_message>
Display ROI around WMA, focus ImageR window on spot
</commit_message>
<xml_diff>
--- a/Doc/WMA Identifier App - work notes.docx
+++ b/Doc/WMA Identifier App - work notes.docx
@@ -124,6 +124,127 @@
           <w:lang w:val="en-US"/>
         </w:rPr>
         <w:t>And update only to the latest image position…</w:t>
+      </w:r>
+    </w:p>
+    <w:p>
+      <w:pPr>
+        <w:rPr>
+          <w:lang w:val="en-US"/>
+        </w:rPr>
+      </w:pPr>
+    </w:p>
+    <w:p>
+      <w:pPr>
+        <w:pStyle w:val="Heading2"/>
+        <w:rPr>
+          <w:lang w:val="en-US"/>
+        </w:rPr>
+      </w:pPr>
+      <w:r>
+        <w:rPr>
+          <w:lang w:val="en-US"/>
+        </w:rPr>
+        <w:t>Improve basic detection algorithms – 4/2/23</w:t>
+      </w:r>
+    </w:p>
+    <w:p>
+      <w:pPr>
+        <w:rPr>
+          <w:lang w:val="en-US"/>
+        </w:rPr>
+      </w:pPr>
+      <w:r>
+        <w:rPr>
+          <w:lang w:val="en-US"/>
+        </w:rPr>
+        <w:t>Maybe use lower threshold to real diff – to distance noisy non-WMA areas.</w:t>
+      </w:r>
+    </w:p>
+    <w:p>
+      <w:pPr>
+        <w:rPr>
+          <w:lang w:val="en-US"/>
+        </w:rPr>
+      </w:pPr>
+    </w:p>
+    <w:p>
+      <w:pPr>
+        <w:pStyle w:val="Heading2"/>
+        <w:rPr>
+          <w:lang w:val="en-US"/>
+        </w:rPr>
+      </w:pPr>
+      <w:r>
+        <w:rPr>
+          <w:lang w:val="en-US"/>
+        </w:rPr>
+        <w:t>Use 4 directions – 4/2/23</w:t>
+      </w:r>
+    </w:p>
+    <w:p>
+      <w:pPr>
+        <w:rPr>
+          <w:lang w:val="en-US"/>
+        </w:rPr>
+      </w:pPr>
+      <w:r>
+        <w:rPr>
+          <w:lang w:val="en-US"/>
+        </w:rPr>
+        <w:t>New class doing all computations for a single direction.</w:t>
+      </w:r>
+    </w:p>
+    <w:p>
+      <w:pPr>
+        <w:rPr>
+          <w:lang w:val="en-US"/>
+        </w:rPr>
+      </w:pPr>
+      <w:r>
+        <w:rPr>
+          <w:lang w:val="en-US"/>
+        </w:rPr>
+        <w:t>Hold array of this class.</w:t>
+      </w:r>
+    </w:p>
+    <w:p>
+      <w:pPr>
+        <w:rPr>
+          <w:lang w:val="en-US"/>
+        </w:rPr>
+      </w:pPr>
+      <w:r>
+        <w:rPr>
+          <w:lang w:val="en-US"/>
+        </w:rPr>
+        <w:t>Look for maximum score over 4 directions.</w:t>
+      </w:r>
+    </w:p>
+    <w:p>
+      <w:pPr>
+        <w:rPr>
+          <w:lang w:val="en-US"/>
+        </w:rPr>
+      </w:pPr>
+      <w:r>
+        <w:rPr>
+          <w:lang w:val="en-US"/>
+        </w:rPr>
+        <w:t xml:space="preserve">New class </w:t>
+      </w:r>
+      <w:proofErr w:type="spellStart"/>
+      <w:r>
+        <w:rPr>
+          <w:lang w:val="en-US"/>
+        </w:rPr>
+        <w:t>CDirScore</w:t>
+      </w:r>
+      <w:proofErr w:type="spellEnd"/>
+      <w:r>
+        <w:rPr>
+          <w:lang w:val="en-US"/>
+        </w:rPr>
+        <w:t xml:space="preserve"> – start with Prep Diff and holds the positive and negative dir dif.</w:t>
       </w:r>
     </w:p>
     <w:p>
@@ -170,6 +291,19 @@
         </w:rPr>
         <w:t>Scores are displayed as shared memory</w:t>
       </w:r>
+      <w:r>
+        <w:rPr>
+          <w:lang w:val="en-US"/>
+        </w:rPr>
+        <w:t xml:space="preserve"> </w:t>
+      </w:r>
+      <w:r>
+        <w:rPr>
+          <w:highlight w:val="yellow"/>
+          <w:lang w:val="en-US"/>
+        </w:rPr>
+        <w:t>- Done</w:t>
+      </w:r>
     </w:p>
     <w:p>
       <w:pPr>
@@ -224,6 +358,19 @@
         </w:rPr>
         <w:t>Get position broadcast from ImageR</w:t>
       </w:r>
+      <w:r>
+        <w:rPr>
+          <w:lang w:val="en-US"/>
+        </w:rPr>
+        <w:t xml:space="preserve"> </w:t>
+      </w:r>
+      <w:r>
+        <w:rPr>
+          <w:highlight w:val="yellow"/>
+          <w:lang w:val="en-US"/>
+        </w:rPr>
+        <w:t>- Done</w:t>
+      </w:r>
     </w:p>
     <w:p>
       <w:pPr>
@@ -260,6 +407,12 @@
         </w:rPr>
         <w:t>Show location of score on all images</w:t>
       </w:r>
+      <w:r>
+        <w:rPr>
+          <w:lang w:val="en-US"/>
+        </w:rPr>
+        <w:t xml:space="preserve"> by ROI</w:t>
+      </w:r>
     </w:p>
     <w:p>
       <w:pPr>
@@ -566,6 +719,7 @@
         <w:rPr>
           <w:lang w:val="en-US"/>
         </w:rPr>
+        <w:lastRenderedPageBreak/>
         <w:t>Prefer areas with consistent directed diff – 24/1/23</w:t>
       </w:r>
     </w:p>
@@ -710,7 +864,6 @@
         <w:rPr>
           <w:lang w:val="en-US"/>
         </w:rPr>
-        <w:lastRenderedPageBreak/>
         <w:t>Find local direction with amplitude – 23/1/23</w:t>
       </w:r>
     </w:p>
@@ -1140,6 +1293,7 @@
         <w:rPr>
           <w:lang w:val="en-US"/>
         </w:rPr>
+        <w:lastRenderedPageBreak/>
         <w:t>Let scorer give initial scores – 15/1/23</w:t>
       </w:r>
     </w:p>
@@ -1359,7 +1513,6 @@
         <w:rPr>
           <w:lang w:val="en-US"/>
         </w:rPr>
-        <w:lastRenderedPageBreak/>
         <w:t>Very initial scorer functionality – 14/1/23</w:t>
       </w:r>
     </w:p>

</xml_diff>

<commit_message>
Add base scorer class
</commit_message>
<xml_diff>
--- a/Doc/WMA Identifier App - work notes.docx
+++ b/Doc/WMA Identifier App - work notes.docx
@@ -98,6 +98,71 @@
           <w:lang w:val="en-US"/>
         </w:rPr>
       </w:pPr>
+      <w:r>
+        <w:rPr>
+          <w:lang w:val="en-US"/>
+        </w:rPr>
+        <w:t>Design better tools to improve WMAS algorithm – 7/2/23</w:t>
+      </w:r>
+    </w:p>
+    <w:p>
+      <w:pPr>
+        <w:rPr>
+          <w:lang w:val="en-US"/>
+        </w:rPr>
+      </w:pPr>
+      <w:r>
+        <w:rPr>
+          <w:lang w:val="en-US"/>
+        </w:rPr>
+        <w:t>Manually define a set of ROIS on different selected images. Give them manual scores.</w:t>
+      </w:r>
+    </w:p>
+    <w:p>
+      <w:pPr>
+        <w:rPr>
+          <w:lang w:val="en-US"/>
+        </w:rPr>
+      </w:pPr>
+      <w:r>
+        <w:rPr>
+          <w:lang w:val="en-US"/>
+        </w:rPr>
+        <w:t xml:space="preserve">For any “trial” of a variant of the algorithm – </w:t>
+      </w:r>
+    </w:p>
+    <w:p>
+      <w:pPr>
+        <w:rPr>
+          <w:lang w:val="en-US"/>
+        </w:rPr>
+      </w:pPr>
+      <w:r>
+        <w:rPr>
+          <w:lang w:val="en-US"/>
+        </w:rPr>
+        <w:t xml:space="preserve">Compare the relative scores to the manual scores – </w:t>
+      </w:r>
+    </w:p>
+    <w:p>
+      <w:pPr>
+        <w:rPr>
+          <w:lang w:val="en-US"/>
+        </w:rPr>
+      </w:pPr>
+      <w:r>
+        <w:rPr>
+          <w:lang w:val="en-US"/>
+        </w:rPr>
+        <w:t>Check whether there is improvement or regression.</w:t>
+      </w:r>
+    </w:p>
+    <w:p>
+      <w:pPr>
+        <w:rPr>
+          <w:lang w:val="en-US"/>
+        </w:rPr>
+      </w:pPr>
     </w:p>
     <w:p>
       <w:pPr>
@@ -110,6 +175,53 @@
         <w:rPr>
           <w:lang w:val="en-US"/>
         </w:rPr>
+        <w:t xml:space="preserve">Improve basic detection algorithms – </w:t>
+      </w:r>
+      <w:r>
+        <w:rPr>
+          <w:lang w:val="en-US"/>
+        </w:rPr>
+        <w:t>5</w:t>
+      </w:r>
+      <w:r>
+        <w:rPr>
+          <w:lang w:val="en-US"/>
+        </w:rPr>
+        <w:t>/2/23</w:t>
+      </w:r>
+    </w:p>
+    <w:p>
+      <w:pPr>
+        <w:rPr>
+          <w:lang w:val="en-US"/>
+        </w:rPr>
+      </w:pPr>
+      <w:r>
+        <w:rPr>
+          <w:lang w:val="en-US"/>
+        </w:rPr>
+        <w:t>Maybe use lower threshold to real diff – to distance noisy non-WMA areas.</w:t>
+      </w:r>
+    </w:p>
+    <w:p>
+      <w:pPr>
+        <w:pStyle w:val="Heading2"/>
+        <w:rPr>
+          <w:lang w:val="en-US"/>
+        </w:rPr>
+      </w:pPr>
+    </w:p>
+    <w:p>
+      <w:pPr>
+        <w:pStyle w:val="Heading2"/>
+        <w:rPr>
+          <w:lang w:val="en-US"/>
+        </w:rPr>
+      </w:pPr>
+      <w:r>
+        <w:rPr>
+          <w:lang w:val="en-US"/>
+        </w:rPr>
         <w:t>The scorer should run in a different thread than the GUI – 4/2/23</w:t>
       </w:r>
     </w:p>
@@ -132,40 +244,38 @@
           <w:lang w:val="en-US"/>
         </w:rPr>
       </w:pPr>
-    </w:p>
-    <w:p>
-      <w:pPr>
-        <w:pStyle w:val="Heading2"/>
-        <w:rPr>
-          <w:lang w:val="en-US"/>
-        </w:rPr>
-      </w:pPr>
-      <w:r>
-        <w:rPr>
-          <w:lang w:val="en-US"/>
-        </w:rPr>
-        <w:t>Improve basic detection algorithms – 4/2/23</w:t>
-      </w:r>
-    </w:p>
-    <w:p>
-      <w:pPr>
-        <w:rPr>
-          <w:lang w:val="en-US"/>
-        </w:rPr>
-      </w:pPr>
-      <w:r>
-        <w:rPr>
-          <w:lang w:val="en-US"/>
-        </w:rPr>
-        <w:t>Maybe use lower threshold to real diff – to distance noisy non-WMA areas.</w:t>
-      </w:r>
-    </w:p>
-    <w:p>
-      <w:pPr>
-        <w:rPr>
-          <w:lang w:val="en-US"/>
-        </w:rPr>
-      </w:pPr>
+      <w:r>
+        <w:rPr>
+          <w:lang w:val="en-US"/>
+        </w:rPr>
+        <w:t>It is working.</w:t>
+      </w:r>
+    </w:p>
+    <w:p>
+      <w:pPr>
+        <w:rPr>
+          <w:lang w:val="en-US"/>
+        </w:rPr>
+      </w:pPr>
+      <w:r>
+        <w:rPr>
+          <w:lang w:val="en-US"/>
+        </w:rPr>
+        <w:t>Added base class to all score computers.</w:t>
+      </w:r>
+    </w:p>
+    <w:p>
+      <w:pPr>
+        <w:rPr>
+          <w:lang w:val="en-US"/>
+        </w:rPr>
+      </w:pPr>
+      <w:r>
+        <w:rPr>
+          <w:lang w:val="en-US"/>
+        </w:rPr>
+        <w:t>Added support to 4 directions.</w:t>
+      </w:r>
     </w:p>
     <w:p>
       <w:pPr>
@@ -633,6 +743,7 @@
         <w:rPr>
           <w:lang w:val="en-US"/>
         </w:rPr>
+        <w:lastRenderedPageBreak/>
         <w:t>Identify area of artifact</w:t>
       </w:r>
     </w:p>
@@ -719,483 +830,483 @@
         <w:rPr>
           <w:lang w:val="en-US"/>
         </w:rPr>
+        <w:t>Prefer areas with consistent directed diff – 24/1/23</w:t>
+      </w:r>
+    </w:p>
+    <w:p>
+      <w:pPr>
+        <w:rPr>
+          <w:lang w:val="en-US"/>
+        </w:rPr>
+      </w:pPr>
+      <w:r>
+        <w:rPr>
+          <w:lang w:val="en-US"/>
+        </w:rPr>
+        <w:t>Define “consistency range” – try multiplication factor of [1/2 – 2]</w:t>
+      </w:r>
+    </w:p>
+    <w:p>
+      <w:pPr>
+        <w:rPr>
+          <w:lang w:val="en-US"/>
+        </w:rPr>
+      </w:pPr>
+      <w:r>
+        <w:rPr>
+          <w:lang w:val="en-US"/>
+        </w:rPr>
+        <w:t>Check how many value</w:t>
+      </w:r>
+      <w:r>
+        <w:rPr>
+          <w:lang w:val="en-US"/>
+        </w:rPr>
+        <w:t>s</w:t>
+      </w:r>
+      <w:r>
+        <w:rPr>
+          <w:lang w:val="en-US"/>
+        </w:rPr>
+        <w:t xml:space="preserve"> within range in 5*5 bounds pixels – and multiply by it.</w:t>
+      </w:r>
+    </w:p>
+    <w:p>
+      <w:pPr>
+        <w:rPr>
+          <w:lang w:val="en-US"/>
+        </w:rPr>
+      </w:pPr>
+      <w:r>
+        <w:rPr>
+          <w:lang w:val="en-US"/>
+        </w:rPr>
+        <w:t>What is the input for this “consistency”?</w:t>
+      </w:r>
+    </w:p>
+    <w:p>
+      <w:pPr>
+        <w:rPr>
+          <w:lang w:val="en-US"/>
+        </w:rPr>
+      </w:pPr>
+      <w:r>
+        <w:rPr>
+          <w:lang w:val="en-US"/>
+        </w:rPr>
+        <w:t>Try using Dir-Amp before smooth…</w:t>
+      </w:r>
+    </w:p>
+    <w:p>
+      <w:pPr>
+        <w:rPr>
+          <w:lang w:val="en-US"/>
+        </w:rPr>
+      </w:pPr>
+      <w:r>
+        <w:rPr>
+          <w:lang w:val="en-US"/>
+        </w:rPr>
+        <w:t>Seems to work well!</w:t>
+      </w:r>
+    </w:p>
+    <w:p>
+      <w:pPr>
+        <w:pStyle w:val="Heading2"/>
+        <w:rPr>
+          <w:lang w:val="en-US"/>
+        </w:rPr>
+      </w:pPr>
+      <w:r>
+        <w:rPr>
+          <w:lang w:val="en-US"/>
+        </w:rPr>
+        <w:t>Mask strong edges – 24/1/23</w:t>
+      </w:r>
+    </w:p>
+    <w:p>
+      <w:pPr>
+        <w:rPr>
+          <w:lang w:val="en-US"/>
+        </w:rPr>
+      </w:pPr>
+      <w:r>
+        <w:rPr>
+          <w:lang w:val="en-US"/>
+        </w:rPr>
+        <w:t>Compute edge-score for each pixel. Smooth it.</w:t>
+      </w:r>
+    </w:p>
+    <w:p>
+      <w:pPr>
+        <w:rPr>
+          <w:lang w:val="en-US"/>
+        </w:rPr>
+      </w:pPr>
+      <w:r>
+        <w:rPr>
+          <w:lang w:val="en-US"/>
+        </w:rPr>
+        <w:t>Mask areas with strong edge in original Diff.</w:t>
+      </w:r>
+    </w:p>
+    <w:p>
+      <w:pPr>
+        <w:rPr>
+          <w:lang w:val="en-US"/>
+        </w:rPr>
+      </w:pPr>
+      <w:r>
+        <w:rPr>
+          <w:lang w:val="en-US"/>
+        </w:rPr>
+        <w:t>Masking strong edges do great service to distinguish relevant edges!</w:t>
+      </w:r>
+    </w:p>
+    <w:p>
+      <w:pPr>
+        <w:pStyle w:val="Heading2"/>
+        <w:rPr>
+          <w:lang w:val="en-US"/>
+        </w:rPr>
+      </w:pPr>
+      <w:r>
+        <w:rPr>
+          <w:lang w:val="en-US"/>
+        </w:rPr>
+        <w:t>Find local direction with amplitude – 23/1/23</w:t>
+      </w:r>
+    </w:p>
+    <w:p>
+      <w:pPr>
+        <w:rPr>
+          <w:lang w:val="en-US"/>
+        </w:rPr>
+      </w:pPr>
+      <w:r>
+        <w:rPr>
+          <w:lang w:val="en-US"/>
+        </w:rPr>
+        <w:t>Try:</w:t>
+      </w:r>
+    </w:p>
+    <w:p>
+      <w:pPr>
+        <w:rPr>
+          <w:lang w:val="en-US"/>
+        </w:rPr>
+      </w:pPr>
+      <w:r>
+        <w:rPr>
+          <w:lang w:val="en-US"/>
+        </w:rPr>
+        <w:t xml:space="preserve">Dir Amplitude = </w:t>
+      </w:r>
+    </w:p>
+    <w:p>
+      <w:pPr>
+        <w:ind w:firstLine="720"/>
+        <w:rPr>
+          <w:lang w:val="en-US"/>
+        </w:rPr>
+      </w:pPr>
+      <w:r>
+        <w:rPr>
+          <w:lang w:val="en-US"/>
+        </w:rPr>
+        <w:t>if (current dir) diff amplitude * 2</w:t>
+      </w:r>
+    </w:p>
+    <w:p>
+      <w:pPr>
+        <w:ind w:firstLine="720"/>
+        <w:rPr>
+          <w:lang w:val="en-US"/>
+        </w:rPr>
+      </w:pPr>
+      <w:r>
+        <w:rPr>
+          <w:lang w:val="en-US"/>
+        </w:rPr>
+        <w:t>if (neighbor dir) diff amplitude</w:t>
+      </w:r>
+    </w:p>
+    <w:p>
+      <w:pPr>
+        <w:ind w:firstLine="720"/>
+        <w:rPr>
+          <w:lang w:val="en-US"/>
+        </w:rPr>
+      </w:pPr>
+      <w:r>
+        <w:rPr>
+          <w:lang w:val="en-US"/>
+        </w:rPr>
+        <w:t>if (vert dir) -</w:t>
+      </w:r>
+      <w:r>
+        <w:rPr>
+          <w:lang w:val="en-US"/>
+        </w:rPr>
+        <w:t xml:space="preserve"> </w:t>
+      </w:r>
+      <w:r>
+        <w:rPr>
+          <w:lang w:val="en-US"/>
+        </w:rPr>
+        <w:t>diff amplitude</w:t>
+      </w:r>
+    </w:p>
+    <w:p>
+      <w:pPr>
+        <w:rPr>
+          <w:lang w:val="en-US"/>
+        </w:rPr>
+      </w:pPr>
+      <w:r>
+        <w:rPr>
+          <w:lang w:val="en-US"/>
+        </w:rPr>
+        <w:t>Combine Dir Amp image for same direction for pos and neg</w:t>
+      </w:r>
+    </w:p>
+    <w:p>
+      <w:pPr>
+        <w:rPr>
+          <w:lang w:val="en-US"/>
+        </w:rPr>
+      </w:pPr>
+      <w:r>
+        <w:rPr>
+          <w:lang w:val="en-US"/>
+        </w:rPr>
+        <w:t>Smooth it for 3*3, 5*5, etc.</w:t>
+      </w:r>
+    </w:p>
+    <w:p>
+      <w:pPr>
+        <w:pStyle w:val="Heading4"/>
+        <w:rPr>
+          <w:lang w:val="en-US"/>
+        </w:rPr>
+      </w:pPr>
+      <w:r>
+        <w:rPr>
+          <w:lang w:val="en-US"/>
+        </w:rPr>
+        <w:t xml:space="preserve">Conclusion – </w:t>
+      </w:r>
+    </w:p>
+    <w:p>
+      <w:pPr>
+        <w:rPr>
+          <w:lang w:val="en-US"/>
+        </w:rPr>
+      </w:pPr>
+      <w:r>
+        <w:rPr>
+          <w:lang w:val="en-US"/>
+        </w:rPr>
+        <w:t xml:space="preserve">It is pretty good – </w:t>
+      </w:r>
+    </w:p>
+    <w:p>
+      <w:pPr>
+        <w:rPr>
+          <w:lang w:val="en-US"/>
+        </w:rPr>
+      </w:pPr>
+      <w:r>
+        <w:rPr>
+          <w:lang w:val="en-US"/>
+        </w:rPr>
+        <w:t>But still now strong diffs, even after zoom, take precedent.</w:t>
+      </w:r>
+    </w:p>
+    <w:p>
+      <w:pPr>
+        <w:rPr>
+          <w:lang w:val="en-US"/>
+        </w:rPr>
+      </w:pPr>
+      <w:r>
+        <w:rPr>
+          <w:lang w:val="en-US"/>
+        </w:rPr>
+        <w:t xml:space="preserve">Better to identify relatively large areas with “constant” level of directed diffs – </w:t>
+      </w:r>
+    </w:p>
+    <w:p>
+      <w:pPr>
+        <w:rPr>
+          <w:lang w:val="en-US"/>
+        </w:rPr>
+      </w:pPr>
+      <w:r>
+        <w:rPr>
+          <w:lang w:val="en-US"/>
+        </w:rPr>
+        <w:t>More computations can be applied to peak areas in the smoothed directed noise.</w:t>
+      </w:r>
+    </w:p>
+    <w:p>
+      <w:pPr>
+        <w:rPr>
+          <w:lang w:val="en-US"/>
+        </w:rPr>
+      </w:pPr>
+      <w:r>
+        <w:rPr>
+          <w:lang w:val="en-US"/>
+        </w:rPr>
+        <w:t>Also, may mask or reduce effect of area with strong edges in the original image…</w:t>
+      </w:r>
+    </w:p>
+    <w:p>
+      <w:pPr>
+        <w:rPr>
+          <w:lang w:val="en-US"/>
+        </w:rPr>
+      </w:pPr>
+    </w:p>
+    <w:p>
+      <w:pPr>
+        <w:rPr>
+          <w:lang w:val="en-US"/>
+        </w:rPr>
+      </w:pPr>
+    </w:p>
+    <w:p>
+      <w:pPr>
+        <w:pStyle w:val="Heading2"/>
+        <w:rPr>
+          <w:lang w:val="en-US"/>
+        </w:rPr>
+      </w:pPr>
+      <w:r>
+        <w:rPr>
+          <w:lang w:val="en-US"/>
+        </w:rPr>
+        <w:t>Find local direction of diff around any point – 23/1/23</w:t>
+      </w:r>
+    </w:p>
+    <w:p>
+      <w:pPr>
+        <w:rPr>
+          <w:lang w:val="en-US"/>
+        </w:rPr>
+      </w:pPr>
+      <w:r>
+        <w:rPr>
+          <w:lang w:val="en-US"/>
+        </w:rPr>
+        <w:t>Working (initially) only for points that are local high…</w:t>
+      </w:r>
+    </w:p>
+    <w:p>
+      <w:pPr>
+        <w:rPr>
+          <w:lang w:val="en-US"/>
+        </w:rPr>
+      </w:pPr>
+      <w:r>
+        <w:rPr>
+          <w:lang w:val="en-US"/>
+        </w:rPr>
+        <w:t>Work in 5*5 square around the point.</w:t>
+      </w:r>
+    </w:p>
+    <w:p>
+      <w:pPr>
+        <w:rPr>
+          <w:lang w:val="en-US"/>
+        </w:rPr>
+      </w:pPr>
+      <w:r>
+        <w:rPr>
+          <w:lang w:val="en-US"/>
+        </w:rPr>
+        <w:t xml:space="preserve">In the outer pixels there are 18 pixels – 9 pairs of opposite pixels. </w:t>
+      </w:r>
+    </w:p>
+    <w:p>
+      <w:pPr>
+        <w:rPr>
+          <w:lang w:val="en-US"/>
+        </w:rPr>
+      </w:pPr>
+      <w:r>
+        <w:rPr>
+          <w:lang w:val="en-US"/>
+        </w:rPr>
+        <w:t xml:space="preserve">Choose the pair with highest lower pixel. </w:t>
+      </w:r>
+    </w:p>
+    <w:p>
+      <w:pPr>
+        <w:rPr>
+          <w:lang w:val="en-US"/>
+        </w:rPr>
+      </w:pPr>
+      <w:r>
+        <w:rPr>
+          <w:lang w:val="en-US"/>
+        </w:rPr>
+        <w:t>Give index in the range [1-9] to the central pixel.</w:t>
+      </w:r>
+    </w:p>
+    <w:p>
+      <w:pPr>
+        <w:rPr>
+          <w:lang w:val="en-US"/>
+        </w:rPr>
+      </w:pPr>
+      <w:r>
+        <w:rPr>
+          <w:lang w:val="en-US"/>
+        </w:rPr>
+        <w:t>Do it for positive and negative separately.</w:t>
+      </w:r>
+    </w:p>
+    <w:p>
+      <w:pPr>
+        <w:pStyle w:val="Heading4"/>
+        <w:rPr>
+          <w:lang w:val="en-US"/>
+        </w:rPr>
+      </w:pPr>
+      <w:r>
+        <w:rPr>
+          <w:lang w:val="en-US"/>
+        </w:rPr>
+        <w:t>Correction</w:t>
+      </w:r>
+    </w:p>
+    <w:p>
+      <w:pPr>
+        <w:rPr>
+          <w:lang w:val="en-US"/>
+        </w:rPr>
+      </w:pPr>
+      <w:r>
+        <w:rPr>
+          <w:lang w:val="en-US"/>
+        </w:rPr>
+        <w:t>Start with 3*3 square, there are 4 possible directions, give them scores in the range [1-4].</w:t>
+      </w:r>
+    </w:p>
+    <w:p>
+      <w:pPr>
+        <w:pStyle w:val="Heading2"/>
+        <w:rPr>
+          <w:lang w:val="en-US"/>
+        </w:rPr>
+      </w:pPr>
+      <w:r>
+        <w:rPr>
+          <w:lang w:val="en-US"/>
+        </w:rPr>
         <w:lastRenderedPageBreak/>
-        <w:t>Prefer areas with consistent directed diff – 24/1/23</w:t>
-      </w:r>
-    </w:p>
-    <w:p>
-      <w:pPr>
-        <w:rPr>
-          <w:lang w:val="en-US"/>
-        </w:rPr>
-      </w:pPr>
-      <w:r>
-        <w:rPr>
-          <w:lang w:val="en-US"/>
-        </w:rPr>
-        <w:t>Define “consistency range” – try multiplication factor of [1/2 – 2]</w:t>
-      </w:r>
-    </w:p>
-    <w:p>
-      <w:pPr>
-        <w:rPr>
-          <w:lang w:val="en-US"/>
-        </w:rPr>
-      </w:pPr>
-      <w:r>
-        <w:rPr>
-          <w:lang w:val="en-US"/>
-        </w:rPr>
-        <w:t>Check how many value</w:t>
-      </w:r>
-      <w:r>
-        <w:rPr>
-          <w:lang w:val="en-US"/>
-        </w:rPr>
-        <w:t>s</w:t>
-      </w:r>
-      <w:r>
-        <w:rPr>
-          <w:lang w:val="en-US"/>
-        </w:rPr>
-        <w:t xml:space="preserve"> within range in 5*5 bounds pixels – and multiply by it.</w:t>
-      </w:r>
-    </w:p>
-    <w:p>
-      <w:pPr>
-        <w:rPr>
-          <w:lang w:val="en-US"/>
-        </w:rPr>
-      </w:pPr>
-      <w:r>
-        <w:rPr>
-          <w:lang w:val="en-US"/>
-        </w:rPr>
-        <w:t>What is the input for this “consistency”?</w:t>
-      </w:r>
-    </w:p>
-    <w:p>
-      <w:pPr>
-        <w:rPr>
-          <w:lang w:val="en-US"/>
-        </w:rPr>
-      </w:pPr>
-      <w:r>
-        <w:rPr>
-          <w:lang w:val="en-US"/>
-        </w:rPr>
-        <w:t>Try using Dir-Amp before smooth…</w:t>
-      </w:r>
-    </w:p>
-    <w:p>
-      <w:pPr>
-        <w:rPr>
-          <w:lang w:val="en-US"/>
-        </w:rPr>
-      </w:pPr>
-      <w:r>
-        <w:rPr>
-          <w:lang w:val="en-US"/>
-        </w:rPr>
-        <w:t>Seems to work well!</w:t>
-      </w:r>
-    </w:p>
-    <w:p>
-      <w:pPr>
-        <w:pStyle w:val="Heading2"/>
-        <w:rPr>
-          <w:lang w:val="en-US"/>
-        </w:rPr>
-      </w:pPr>
-      <w:r>
-        <w:rPr>
-          <w:lang w:val="en-US"/>
-        </w:rPr>
-        <w:t>Mask strong edges – 24/1/23</w:t>
-      </w:r>
-    </w:p>
-    <w:p>
-      <w:pPr>
-        <w:rPr>
-          <w:lang w:val="en-US"/>
-        </w:rPr>
-      </w:pPr>
-      <w:r>
-        <w:rPr>
-          <w:lang w:val="en-US"/>
-        </w:rPr>
-        <w:t>Compute edge-score for each pixel. Smooth it.</w:t>
-      </w:r>
-    </w:p>
-    <w:p>
-      <w:pPr>
-        <w:rPr>
-          <w:lang w:val="en-US"/>
-        </w:rPr>
-      </w:pPr>
-      <w:r>
-        <w:rPr>
-          <w:lang w:val="en-US"/>
-        </w:rPr>
-        <w:t>Mask areas with strong edge in original Diff.</w:t>
-      </w:r>
-    </w:p>
-    <w:p>
-      <w:pPr>
-        <w:rPr>
-          <w:lang w:val="en-US"/>
-        </w:rPr>
-      </w:pPr>
-      <w:r>
-        <w:rPr>
-          <w:lang w:val="en-US"/>
-        </w:rPr>
-        <w:t>Masking strong edges do great service to distinguish relevant edges!</w:t>
-      </w:r>
-    </w:p>
-    <w:p>
-      <w:pPr>
-        <w:pStyle w:val="Heading2"/>
-        <w:rPr>
-          <w:lang w:val="en-US"/>
-        </w:rPr>
-      </w:pPr>
-      <w:r>
-        <w:rPr>
-          <w:lang w:val="en-US"/>
-        </w:rPr>
-        <w:t>Find local direction with amplitude – 23/1/23</w:t>
-      </w:r>
-    </w:p>
-    <w:p>
-      <w:pPr>
-        <w:rPr>
-          <w:lang w:val="en-US"/>
-        </w:rPr>
-      </w:pPr>
-      <w:r>
-        <w:rPr>
-          <w:lang w:val="en-US"/>
-        </w:rPr>
-        <w:t>Try:</w:t>
-      </w:r>
-    </w:p>
-    <w:p>
-      <w:pPr>
-        <w:rPr>
-          <w:lang w:val="en-US"/>
-        </w:rPr>
-      </w:pPr>
-      <w:r>
-        <w:rPr>
-          <w:lang w:val="en-US"/>
-        </w:rPr>
-        <w:t xml:space="preserve">Dir Amplitude = </w:t>
-      </w:r>
-    </w:p>
-    <w:p>
-      <w:pPr>
-        <w:ind w:firstLine="720"/>
-        <w:rPr>
-          <w:lang w:val="en-US"/>
-        </w:rPr>
-      </w:pPr>
-      <w:r>
-        <w:rPr>
-          <w:lang w:val="en-US"/>
-        </w:rPr>
-        <w:t>if (current dir) diff amplitude * 2</w:t>
-      </w:r>
-    </w:p>
-    <w:p>
-      <w:pPr>
-        <w:ind w:firstLine="720"/>
-        <w:rPr>
-          <w:lang w:val="en-US"/>
-        </w:rPr>
-      </w:pPr>
-      <w:r>
-        <w:rPr>
-          <w:lang w:val="en-US"/>
-        </w:rPr>
-        <w:t>if (neighbor dir) diff amplitude</w:t>
-      </w:r>
-    </w:p>
-    <w:p>
-      <w:pPr>
-        <w:ind w:firstLine="720"/>
-        <w:rPr>
-          <w:lang w:val="en-US"/>
-        </w:rPr>
-      </w:pPr>
-      <w:r>
-        <w:rPr>
-          <w:lang w:val="en-US"/>
-        </w:rPr>
-        <w:t>if (vert dir) -</w:t>
-      </w:r>
-      <w:r>
-        <w:rPr>
-          <w:lang w:val="en-US"/>
-        </w:rPr>
-        <w:t xml:space="preserve"> </w:t>
-      </w:r>
-      <w:r>
-        <w:rPr>
-          <w:lang w:val="en-US"/>
-        </w:rPr>
-        <w:t>diff amplitude</w:t>
-      </w:r>
-    </w:p>
-    <w:p>
-      <w:pPr>
-        <w:rPr>
-          <w:lang w:val="en-US"/>
-        </w:rPr>
-      </w:pPr>
-      <w:r>
-        <w:rPr>
-          <w:lang w:val="en-US"/>
-        </w:rPr>
-        <w:t>Combine Dir Amp image for same direction for pos and neg</w:t>
-      </w:r>
-    </w:p>
-    <w:p>
-      <w:pPr>
-        <w:rPr>
-          <w:lang w:val="en-US"/>
-        </w:rPr>
-      </w:pPr>
-      <w:r>
-        <w:rPr>
-          <w:lang w:val="en-US"/>
-        </w:rPr>
-        <w:t>Smooth it for 3*3, 5*5, etc.</w:t>
-      </w:r>
-    </w:p>
-    <w:p>
-      <w:pPr>
-        <w:pStyle w:val="Heading4"/>
-        <w:rPr>
-          <w:lang w:val="en-US"/>
-        </w:rPr>
-      </w:pPr>
-      <w:r>
-        <w:rPr>
-          <w:lang w:val="en-US"/>
-        </w:rPr>
-        <w:t xml:space="preserve">Conclusion – </w:t>
-      </w:r>
-    </w:p>
-    <w:p>
-      <w:pPr>
-        <w:rPr>
-          <w:lang w:val="en-US"/>
-        </w:rPr>
-      </w:pPr>
-      <w:r>
-        <w:rPr>
-          <w:lang w:val="en-US"/>
-        </w:rPr>
-        <w:t xml:space="preserve">It is pretty good – </w:t>
-      </w:r>
-    </w:p>
-    <w:p>
-      <w:pPr>
-        <w:rPr>
-          <w:lang w:val="en-US"/>
-        </w:rPr>
-      </w:pPr>
-      <w:r>
-        <w:rPr>
-          <w:lang w:val="en-US"/>
-        </w:rPr>
-        <w:t>But still now strong diffs, even after zoom, take precedent.</w:t>
-      </w:r>
-    </w:p>
-    <w:p>
-      <w:pPr>
-        <w:rPr>
-          <w:lang w:val="en-US"/>
-        </w:rPr>
-      </w:pPr>
-      <w:r>
-        <w:rPr>
-          <w:lang w:val="en-US"/>
-        </w:rPr>
-        <w:t xml:space="preserve">Better to identify relatively large areas with “constant” level of directed diffs – </w:t>
-      </w:r>
-    </w:p>
-    <w:p>
-      <w:pPr>
-        <w:rPr>
-          <w:lang w:val="en-US"/>
-        </w:rPr>
-      </w:pPr>
-      <w:r>
-        <w:rPr>
-          <w:lang w:val="en-US"/>
-        </w:rPr>
-        <w:t>More computations can be applied to peak areas in the smoothed directed noise.</w:t>
-      </w:r>
-    </w:p>
-    <w:p>
-      <w:pPr>
-        <w:rPr>
-          <w:lang w:val="en-US"/>
-        </w:rPr>
-      </w:pPr>
-      <w:r>
-        <w:rPr>
-          <w:lang w:val="en-US"/>
-        </w:rPr>
-        <w:t>Also, may mask or reduce effect of area with strong edges in the original image…</w:t>
-      </w:r>
-    </w:p>
-    <w:p>
-      <w:pPr>
-        <w:rPr>
-          <w:lang w:val="en-US"/>
-        </w:rPr>
-      </w:pPr>
-    </w:p>
-    <w:p>
-      <w:pPr>
-        <w:rPr>
-          <w:lang w:val="en-US"/>
-        </w:rPr>
-      </w:pPr>
-    </w:p>
-    <w:p>
-      <w:pPr>
-        <w:pStyle w:val="Heading2"/>
-        <w:rPr>
-          <w:lang w:val="en-US"/>
-        </w:rPr>
-      </w:pPr>
-      <w:r>
-        <w:rPr>
-          <w:lang w:val="en-US"/>
-        </w:rPr>
-        <w:t>Find local direction of diff around any point – 23/1/23</w:t>
-      </w:r>
-    </w:p>
-    <w:p>
-      <w:pPr>
-        <w:rPr>
-          <w:lang w:val="en-US"/>
-        </w:rPr>
-      </w:pPr>
-      <w:r>
-        <w:rPr>
-          <w:lang w:val="en-US"/>
-        </w:rPr>
-        <w:t>Working (initially) only for points that are local high…</w:t>
-      </w:r>
-    </w:p>
-    <w:p>
-      <w:pPr>
-        <w:rPr>
-          <w:lang w:val="en-US"/>
-        </w:rPr>
-      </w:pPr>
-      <w:r>
-        <w:rPr>
-          <w:lang w:val="en-US"/>
-        </w:rPr>
-        <w:t>Work in 5*5 square around the point.</w:t>
-      </w:r>
-    </w:p>
-    <w:p>
-      <w:pPr>
-        <w:rPr>
-          <w:lang w:val="en-US"/>
-        </w:rPr>
-      </w:pPr>
-      <w:r>
-        <w:rPr>
-          <w:lang w:val="en-US"/>
-        </w:rPr>
-        <w:t xml:space="preserve">In the outer pixels there are 18 pixels – 9 pairs of opposite pixels. </w:t>
-      </w:r>
-    </w:p>
-    <w:p>
-      <w:pPr>
-        <w:rPr>
-          <w:lang w:val="en-US"/>
-        </w:rPr>
-      </w:pPr>
-      <w:r>
-        <w:rPr>
-          <w:lang w:val="en-US"/>
-        </w:rPr>
-        <w:t xml:space="preserve">Choose the pair with highest lower pixel. </w:t>
-      </w:r>
-    </w:p>
-    <w:p>
-      <w:pPr>
-        <w:rPr>
-          <w:lang w:val="en-US"/>
-        </w:rPr>
-      </w:pPr>
-      <w:r>
-        <w:rPr>
-          <w:lang w:val="en-US"/>
-        </w:rPr>
-        <w:t>Give index in the range [1-9] to the central pixel.</w:t>
-      </w:r>
-    </w:p>
-    <w:p>
-      <w:pPr>
-        <w:rPr>
-          <w:lang w:val="en-US"/>
-        </w:rPr>
-      </w:pPr>
-      <w:r>
-        <w:rPr>
-          <w:lang w:val="en-US"/>
-        </w:rPr>
-        <w:t>Do it for positive and negative separately.</w:t>
-      </w:r>
-    </w:p>
-    <w:p>
-      <w:pPr>
-        <w:pStyle w:val="Heading4"/>
-        <w:rPr>
-          <w:lang w:val="en-US"/>
-        </w:rPr>
-      </w:pPr>
-      <w:r>
-        <w:rPr>
-          <w:lang w:val="en-US"/>
-        </w:rPr>
-        <w:t>Correction</w:t>
-      </w:r>
-    </w:p>
-    <w:p>
-      <w:pPr>
-        <w:rPr>
-          <w:lang w:val="en-US"/>
-        </w:rPr>
-      </w:pPr>
-      <w:r>
-        <w:rPr>
-          <w:lang w:val="en-US"/>
-        </w:rPr>
-        <w:t>Start with 3*3 square, there are 4 possible directions, give them scores in the range [1-4].</w:t>
-      </w:r>
-    </w:p>
-    <w:p>
-      <w:pPr>
-        <w:pStyle w:val="Heading2"/>
-        <w:rPr>
-          <w:lang w:val="en-US"/>
-        </w:rPr>
-      </w:pPr>
-      <w:r>
-        <w:rPr>
-          <w:lang w:val="en-US"/>
-        </w:rPr>
         <w:t>Separate negative and positive diff – 23/1/23</w:t>
       </w:r>
     </w:p>
@@ -1293,7 +1404,6 @@
         <w:rPr>
           <w:lang w:val="en-US"/>
         </w:rPr>
-        <w:lastRenderedPageBreak/>
         <w:t>Let scorer give initial scores – 15/1/23</w:t>
       </w:r>
     </w:p>

</xml_diff>

<commit_message>
Add new hints class, save and restore hints
</commit_message>
<xml_diff>
--- a/Doc/WMA Identifier App - work notes.docx
+++ b/Doc/WMA Identifier App - work notes.docx
@@ -14,7 +14,25 @@
         <w:rPr>
           <w:lang w:val="en-US"/>
         </w:rPr>
-        <w:t>WMA Identifier Application</w:t>
+        <w:t>WMA Identifier</w:t>
+      </w:r>
+      <w:r>
+        <w:rPr>
+          <w:lang w:val="en-US"/>
+        </w:rPr>
+        <w:t>/Scorer</w:t>
+      </w:r>
+      <w:r>
+        <w:rPr>
+          <w:lang w:val="en-US"/>
+        </w:rPr>
+        <w:t xml:space="preserve"> Application</w:t>
+      </w:r>
+      <w:r>
+        <w:rPr>
+          <w:lang w:val="en-US"/>
+        </w:rPr>
+        <w:t xml:space="preserve"> (WMAS)</w:t>
       </w:r>
     </w:p>
     <w:p>
@@ -102,6 +120,992 @@
         <w:rPr>
           <w:lang w:val="en-US"/>
         </w:rPr>
+        <w:t>Bug with display of directed data – 14/2/23</w:t>
+      </w:r>
+    </w:p>
+    <w:p>
+      <w:pPr>
+        <w:rPr>
+          <w:lang w:val="en-US"/>
+        </w:rPr>
+      </w:pPr>
+      <w:r>
+        <w:rPr>
+          <w:lang w:val="en-US"/>
+        </w:rPr>
+        <w:t>There is different data for each of 4 directions.</w:t>
+      </w:r>
+    </w:p>
+    <w:p>
+      <w:pPr>
+        <w:rPr>
+          <w:lang w:val="en-US"/>
+        </w:rPr>
+      </w:pPr>
+      <w:r>
+        <w:rPr>
+          <w:lang w:val="en-US"/>
+        </w:rPr>
+        <w:t>Better to display only a single shared buffer.</w:t>
+      </w:r>
+    </w:p>
+    <w:p>
+      <w:pPr>
+        <w:rPr>
+          <w:lang w:val="en-US"/>
+        </w:rPr>
+      </w:pPr>
+      <w:r>
+        <w:rPr>
+          <w:lang w:val="en-US"/>
+        </w:rPr>
+        <w:t xml:space="preserve">Make the data for directory local (not shared) – </w:t>
+      </w:r>
+    </w:p>
+    <w:p>
+      <w:pPr>
+        <w:rPr>
+          <w:lang w:val="en-US"/>
+        </w:rPr>
+      </w:pPr>
+      <w:r>
+        <w:rPr>
+          <w:lang w:val="en-US"/>
+        </w:rPr>
+        <w:t>And prepare a single shared buffer for display…</w:t>
+      </w:r>
+    </w:p>
+    <w:p>
+      <w:pPr>
+        <w:rPr>
+          <w:lang w:val="en-US"/>
+        </w:rPr>
+      </w:pPr>
+    </w:p>
+    <w:p>
+      <w:pPr>
+        <w:pStyle w:val="Heading2"/>
+        <w:rPr>
+          <w:lang w:val="en-US"/>
+        </w:rPr>
+      </w:pPr>
+      <w:r>
+        <w:rPr>
+          <w:lang w:val="en-US"/>
+        </w:rPr>
+        <w:t>Save and restore (case related) hints – 14/2/23</w:t>
+      </w:r>
+    </w:p>
+    <w:p>
+      <w:pPr>
+        <w:rPr>
+          <w:lang w:val="en-US"/>
+        </w:rPr>
+      </w:pPr>
+      <w:r>
+        <w:rPr>
+          <w:lang w:val="en-US"/>
+        </w:rPr>
+        <w:t>Hints are saved to a special directory under the current case.</w:t>
+      </w:r>
+    </w:p>
+    <w:p>
+      <w:pPr>
+        <w:rPr>
+          <w:lang w:val="en-US"/>
+        </w:rPr>
+      </w:pPr>
+      <w:r>
+        <w:rPr>
+          <w:lang w:val="en-US"/>
+        </w:rPr>
+        <w:t>Save and restore seems to work.</w:t>
+      </w:r>
+    </w:p>
+    <w:p>
+      <w:pPr>
+        <w:pStyle w:val="Heading2"/>
+        <w:rPr>
+          <w:lang w:val="en-US"/>
+        </w:rPr>
+      </w:pPr>
+      <w:r>
+        <w:rPr>
+          <w:lang w:val="en-US"/>
+        </w:rPr>
+        <w:t>Understand how the Client App can follow graphics on ImageR – 14/2/23</w:t>
+      </w:r>
+    </w:p>
+    <w:p>
+      <w:pPr>
+        <w:rPr>
+          <w:lang w:val="en-US"/>
+        </w:rPr>
+      </w:pPr>
+      <w:r>
+        <w:rPr>
+          <w:lang w:val="en-US"/>
+        </w:rPr>
+        <w:t>There are directories like “</w:t>
+      </w:r>
+      <w:r>
+        <w:rPr>
+          <w:lang w:val="en-US"/>
+        </w:rPr>
+        <w:t>D:\</w:t>
+      </w:r>
+      <w:proofErr w:type="spellStart"/>
+      <w:r>
+        <w:rPr>
+          <w:lang w:val="en-US"/>
+        </w:rPr>
+        <w:t>MyLog</w:t>
+      </w:r>
+      <w:proofErr w:type="spellEnd"/>
+      <w:r>
+        <w:rPr>
+          <w:lang w:val="en-US"/>
+        </w:rPr>
+        <w:t>\Graphics\WMA_Roi1_im162</w:t>
+      </w:r>
+      <w:r>
+        <w:rPr>
+          <w:lang w:val="en-US"/>
+        </w:rPr>
+        <w:t>”</w:t>
+      </w:r>
+    </w:p>
+    <w:p>
+      <w:pPr>
+        <w:rPr>
+          <w:lang w:val="en-US"/>
+        </w:rPr>
+      </w:pPr>
+      <w:r>
+        <w:rPr>
+          <w:lang w:val="en-US"/>
+        </w:rPr>
+        <w:t>Apparently, there are (up to) 32 saved versions of the ROI in each.</w:t>
+      </w:r>
+    </w:p>
+    <w:p>
+      <w:pPr>
+        <w:autoSpaceDE w:val="0"/>
+        <w:autoSpaceDN w:val="0"/>
+        <w:adjustRightInd w:val="0"/>
+        <w:jc w:val="left"/>
+        <w:rPr>
+          <w:rFonts w:ascii="Consolas" w:hAnsi="Consolas" w:cs="Consolas"/>
+          <w:color w:val="000000"/>
+          <w:sz w:val="19"/>
+          <w:szCs w:val="19"/>
+          <w:lang w:val="en-IL" w:bidi="ar-SA"/>
+        </w:rPr>
+      </w:pPr>
+      <w:r>
+        <w:rPr>
+          <w:rFonts w:ascii="Consolas" w:hAnsi="Consolas" w:cs="Consolas"/>
+          <w:color w:val="000000"/>
+          <w:sz w:val="19"/>
+          <w:szCs w:val="19"/>
+          <w:lang w:val="en-IL" w:bidi="ar-SA"/>
+        </w:rPr>
+        <w:tab/>
+      </w:r>
+      <w:r>
+        <w:rPr>
+          <w:rFonts w:ascii="Consolas" w:hAnsi="Consolas" w:cs="Consolas"/>
+          <w:color w:val="000000"/>
+          <w:sz w:val="19"/>
+          <w:szCs w:val="19"/>
+          <w:lang w:val="en-IL" w:bidi="ar-SA"/>
+        </w:rPr>
+        <w:tab/>
+      </w:r>
+      <w:proofErr w:type="spellStart"/>
+      <w:r>
+        <w:rPr>
+          <w:rFonts w:ascii="Consolas" w:hAnsi="Consolas" w:cs="Consolas"/>
+          <w:color w:val="000000"/>
+          <w:sz w:val="19"/>
+          <w:szCs w:val="19"/>
+          <w:lang w:val="en-IL" w:bidi="ar-SA"/>
+        </w:rPr>
+        <w:t>mnSaveFiles</w:t>
+      </w:r>
+      <w:proofErr w:type="spellEnd"/>
+      <w:r>
+        <w:rPr>
+          <w:rFonts w:ascii="Consolas" w:hAnsi="Consolas" w:cs="Consolas"/>
+          <w:color w:val="000000"/>
+          <w:sz w:val="19"/>
+          <w:szCs w:val="19"/>
+          <w:lang w:val="en-IL" w:bidi="ar-SA"/>
+        </w:rPr>
+        <w:t xml:space="preserve"> = 32;</w:t>
+      </w:r>
+    </w:p>
+    <w:p>
+      <w:pPr>
+        <w:pStyle w:val="Heading4"/>
+        <w:rPr>
+          <w:lang w:val="en-US"/>
+        </w:rPr>
+      </w:pPr>
+      <w:r>
+        <w:rPr>
+          <w:lang w:val="en-US"/>
+        </w:rPr>
+        <w:t>The design seems to be insufficient</w:t>
+      </w:r>
+    </w:p>
+    <w:p>
+      <w:pPr>
+        <w:rPr>
+          <w:lang w:val="en-US"/>
+        </w:rPr>
+      </w:pPr>
+      <w:r>
+        <w:rPr>
+          <w:lang w:val="en-US"/>
+        </w:rPr>
+        <w:t>There is only one message for graphic save (or active) – and no clear way to see which graphic was saved.</w:t>
+      </w:r>
+    </w:p>
+    <w:p>
+      <w:pPr>
+        <w:rPr>
+          <w:lang w:val="en-US"/>
+        </w:rPr>
+      </w:pPr>
+      <w:r>
+        <w:rPr>
+          <w:lang w:val="en-US"/>
+        </w:rPr>
+        <w:t>Upgrade: Add ID to graphic elements – and send them with the save message!</w:t>
+      </w:r>
+    </w:p>
+    <w:p>
+      <w:pPr>
+        <w:rPr>
+          <w:lang w:val="en-US"/>
+        </w:rPr>
+      </w:pPr>
+    </w:p>
+    <w:p>
+      <w:pPr>
+        <w:pStyle w:val="Heading2"/>
+        <w:rPr>
+          <w:lang w:val="en-US"/>
+        </w:rPr>
+      </w:pPr>
+      <w:r>
+        <w:rPr>
+          <w:lang w:val="en-US"/>
+        </w:rPr>
+        <w:t>Collecting Hints – 13-14/2/23</w:t>
+      </w:r>
+    </w:p>
+    <w:p>
+      <w:pPr>
+        <w:rPr>
+          <w:lang w:val="en-US"/>
+        </w:rPr>
+      </w:pPr>
+      <w:r>
+        <w:rPr>
+          <w:lang w:val="en-US"/>
+        </w:rPr>
+        <w:t xml:space="preserve">Hint Ellipses are either WMA or No-WMA – </w:t>
+      </w:r>
+    </w:p>
+    <w:p>
+      <w:pPr>
+        <w:rPr>
+          <w:lang w:val="en-US"/>
+        </w:rPr>
+      </w:pPr>
+      <w:r>
+        <w:rPr>
+          <w:lang w:val="en-US"/>
+        </w:rPr>
+        <w:t xml:space="preserve">Hints are </w:t>
+      </w:r>
+    </w:p>
+    <w:p>
+      <w:pPr>
+        <w:pStyle w:val="ListParagraph"/>
+        <w:numPr>
+          <w:ilvl w:val="0"/>
+          <w:numId w:val="7"/>
+        </w:numPr>
+        <w:rPr>
+          <w:lang w:val="en-US"/>
+        </w:rPr>
+      </w:pPr>
+      <w:r>
+        <w:rPr>
+          <w:lang w:val="en-US"/>
+        </w:rPr>
+        <w:t>I</w:t>
+      </w:r>
+      <w:r>
+        <w:rPr>
+          <w:lang w:val="en-US"/>
+        </w:rPr>
+        <w:t>nitiated by the scorer app</w:t>
+      </w:r>
+    </w:p>
+    <w:p>
+      <w:pPr>
+        <w:pStyle w:val="ListParagraph"/>
+        <w:numPr>
+          <w:ilvl w:val="0"/>
+          <w:numId w:val="7"/>
+        </w:numPr>
+        <w:rPr>
+          <w:lang w:val="en-US"/>
+        </w:rPr>
+      </w:pPr>
+      <w:r>
+        <w:rPr>
+          <w:lang w:val="en-US"/>
+        </w:rPr>
+        <w:t>M</w:t>
+      </w:r>
+      <w:r>
+        <w:rPr>
+          <w:lang w:val="en-US"/>
+        </w:rPr>
+        <w:t>anipulated interactively by ImageR</w:t>
+      </w:r>
+    </w:p>
+    <w:p>
+      <w:pPr>
+        <w:pStyle w:val="ListParagraph"/>
+        <w:numPr>
+          <w:ilvl w:val="0"/>
+          <w:numId w:val="7"/>
+        </w:numPr>
+        <w:rPr>
+          <w:lang w:val="en-US"/>
+        </w:rPr>
+      </w:pPr>
+      <w:r>
+        <w:rPr>
+          <w:lang w:val="en-US"/>
+        </w:rPr>
+        <w:t>Saved and restored by WMAS</w:t>
+      </w:r>
+    </w:p>
+    <w:p>
+      <w:pPr>
+        <w:rPr>
+          <w:lang w:val="en-US"/>
+        </w:rPr>
+      </w:pPr>
+      <w:r>
+        <w:rPr>
+          <w:lang w:val="en-US"/>
+        </w:rPr>
+        <w:t>Technical comments</w:t>
+      </w:r>
+    </w:p>
+    <w:p>
+      <w:pPr>
+        <w:pStyle w:val="ListParagraph"/>
+        <w:numPr>
+          <w:ilvl w:val="0"/>
+          <w:numId w:val="8"/>
+        </w:numPr>
+        <w:rPr>
+          <w:lang w:val="en-US"/>
+        </w:rPr>
+      </w:pPr>
+      <w:r>
+        <w:rPr>
+          <w:lang w:val="en-US"/>
+        </w:rPr>
+        <w:t>Start with manipulating, saving and restoring a single WMA hint</w:t>
+      </w:r>
+    </w:p>
+    <w:p>
+      <w:pPr>
+        <w:pStyle w:val="ListParagraph"/>
+        <w:numPr>
+          <w:ilvl w:val="0"/>
+          <w:numId w:val="8"/>
+        </w:numPr>
+        <w:rPr>
+          <w:lang w:val="en-US"/>
+        </w:rPr>
+      </w:pPr>
+      <w:r>
+        <w:rPr>
+          <w:lang w:val="en-US"/>
+        </w:rPr>
+        <w:t>WMA should be RED – No-WMA should be Green</w:t>
+      </w:r>
+    </w:p>
+    <w:p>
+      <w:pPr>
+        <w:pStyle w:val="ListParagraph"/>
+        <w:numPr>
+          <w:ilvl w:val="0"/>
+          <w:numId w:val="8"/>
+        </w:numPr>
+        <w:rPr>
+          <w:lang w:val="en-US"/>
+        </w:rPr>
+      </w:pPr>
+      <w:r>
+        <w:rPr>
+          <w:lang w:val="en-US"/>
+        </w:rPr>
+        <w:t>Initialize save directories to be empty when new hint is started</w:t>
+      </w:r>
+    </w:p>
+    <w:p>
+      <w:pPr>
+        <w:pStyle w:val="ListParagraph"/>
+        <w:numPr>
+          <w:ilvl w:val="0"/>
+          <w:numId w:val="8"/>
+        </w:numPr>
+        <w:rPr>
+          <w:lang w:val="en-US"/>
+        </w:rPr>
+      </w:pPr>
+      <w:r>
+        <w:rPr>
+          <w:lang w:val="en-US"/>
+        </w:rPr>
+        <w:t>Save hints in different directories for pros and cons</w:t>
+      </w:r>
+    </w:p>
+    <w:p>
+      <w:pPr>
+        <w:pStyle w:val="Heading2"/>
+        <w:rPr>
+          <w:lang w:val="en-US"/>
+        </w:rPr>
+      </w:pPr>
+      <w:r>
+        <w:rPr>
+          <w:lang w:val="en-US"/>
+        </w:rPr>
+        <w:t>Revive the Demo App – 12</w:t>
+      </w:r>
+      <w:r>
+        <w:rPr>
+          <w:lang w:val="en-US"/>
+        </w:rPr>
+        <w:t>-13</w:t>
+      </w:r>
+      <w:r>
+        <w:rPr>
+          <w:lang w:val="en-US"/>
+        </w:rPr>
+        <w:t>/2/23</w:t>
+      </w:r>
+    </w:p>
+    <w:p>
+      <w:pPr>
+        <w:autoSpaceDE w:val="0"/>
+        <w:autoSpaceDN w:val="0"/>
+        <w:adjustRightInd w:val="0"/>
+        <w:jc w:val="left"/>
+        <w:rPr>
+          <w:rFonts w:ascii="Consolas" w:hAnsi="Consolas" w:cs="Consolas"/>
+          <w:color w:val="000000"/>
+          <w:sz w:val="19"/>
+          <w:szCs w:val="19"/>
+          <w:lang w:bidi="ar-SA"/>
+        </w:rPr>
+      </w:pPr>
+      <w:r>
+        <w:rPr>
+          <w:rFonts w:ascii="Consolas" w:hAnsi="Consolas" w:cs="Consolas"/>
+          <w:color w:val="000000"/>
+          <w:sz w:val="19"/>
+          <w:szCs w:val="19"/>
+          <w:lang w:bidi="ar-SA"/>
+        </w:rPr>
+        <w:t xml:space="preserve">3&gt;Target </w:t>
+      </w:r>
+      <w:proofErr w:type="spellStart"/>
+      <w:r>
+        <w:rPr>
+          <w:rFonts w:ascii="Consolas" w:hAnsi="Consolas" w:cs="Consolas"/>
+          <w:color w:val="000000"/>
+          <w:sz w:val="19"/>
+          <w:szCs w:val="19"/>
+          <w:lang w:bidi="ar-SA"/>
+        </w:rPr>
+        <w:t>GetReferencedVCProjectsInfo</w:t>
+      </w:r>
+      <w:proofErr w:type="spellEnd"/>
+      <w:r>
+        <w:rPr>
+          <w:rFonts w:ascii="Consolas" w:hAnsi="Consolas" w:cs="Consolas"/>
+          <w:color w:val="000000"/>
+          <w:sz w:val="19"/>
+          <w:szCs w:val="19"/>
+          <w:lang w:bidi="ar-SA"/>
+        </w:rPr>
+        <w:t>:</w:t>
+      </w:r>
+    </w:p>
+    <w:p>
+      <w:pPr>
+        <w:autoSpaceDE w:val="0"/>
+        <w:autoSpaceDN w:val="0"/>
+        <w:adjustRightInd w:val="0"/>
+        <w:jc w:val="left"/>
+        <w:rPr>
+          <w:rFonts w:ascii="Consolas" w:hAnsi="Consolas" w:cs="Consolas"/>
+          <w:color w:val="000000"/>
+          <w:sz w:val="19"/>
+          <w:szCs w:val="19"/>
+          <w:lang w:bidi="ar-SA"/>
+        </w:rPr>
+      </w:pPr>
+      <w:r>
+        <w:rPr>
+          <w:rFonts w:ascii="Consolas" w:hAnsi="Consolas" w:cs="Consolas"/>
+          <w:color w:val="000000"/>
+          <w:sz w:val="19"/>
+          <w:szCs w:val="19"/>
+          <w:lang w:bidi="ar-SA"/>
+        </w:rPr>
+        <w:t>3&gt;  C:\Program Files (x86)\Microsoft Visual Studio\2019\Professional\MSBuild\Microsoft\VC\v160\Microsoft.CppBuild.targets(1008,11): error MSB4006: There is a circular dependency in the target dependency graph involving target "</w:t>
+      </w:r>
+      <w:proofErr w:type="spellStart"/>
+      <w:r>
+        <w:rPr>
+          <w:rFonts w:ascii="Consolas" w:hAnsi="Consolas" w:cs="Consolas"/>
+          <w:color w:val="000000"/>
+          <w:sz w:val="19"/>
+          <w:szCs w:val="19"/>
+          <w:lang w:bidi="ar-SA"/>
+        </w:rPr>
+        <w:t>GetReferencedVCProjectsInfo</w:t>
+      </w:r>
+      <w:proofErr w:type="spellEnd"/>
+      <w:r>
+        <w:rPr>
+          <w:rFonts w:ascii="Consolas" w:hAnsi="Consolas" w:cs="Consolas"/>
+          <w:color w:val="000000"/>
+          <w:sz w:val="19"/>
+          <w:szCs w:val="19"/>
+          <w:lang w:bidi="ar-SA"/>
+        </w:rPr>
+        <w:t>".</w:t>
+      </w:r>
+    </w:p>
+    <w:p>
+      <w:pPr>
+        <w:autoSpaceDE w:val="0"/>
+        <w:autoSpaceDN w:val="0"/>
+        <w:adjustRightInd w:val="0"/>
+        <w:jc w:val="left"/>
+        <w:rPr>
+          <w:rFonts w:ascii="Consolas" w:hAnsi="Consolas" w:cs="Consolas"/>
+          <w:color w:val="000000"/>
+          <w:sz w:val="19"/>
+          <w:szCs w:val="19"/>
+          <w:lang w:bidi="ar-SA"/>
+        </w:rPr>
+      </w:pPr>
+      <w:r>
+        <w:rPr>
+          <w:rFonts w:ascii="Consolas" w:hAnsi="Consolas" w:cs="Consolas"/>
+          <w:color w:val="000000"/>
+          <w:sz w:val="19"/>
+          <w:szCs w:val="19"/>
+          <w:lang w:bidi="ar-SA"/>
+        </w:rPr>
+        <w:t>3&gt;</w:t>
+      </w:r>
+    </w:p>
+    <w:p>
+      <w:pPr>
+        <w:autoSpaceDE w:val="0"/>
+        <w:autoSpaceDN w:val="0"/>
+        <w:adjustRightInd w:val="0"/>
+        <w:jc w:val="left"/>
+        <w:rPr>
+          <w:rFonts w:ascii="Consolas" w:hAnsi="Consolas" w:cs="Consolas"/>
+          <w:color w:val="000000"/>
+          <w:sz w:val="19"/>
+          <w:szCs w:val="19"/>
+          <w:lang w:bidi="ar-SA"/>
+        </w:rPr>
+      </w:pPr>
+      <w:r>
+        <w:rPr>
+          <w:rFonts w:ascii="Consolas" w:hAnsi="Consolas" w:cs="Consolas"/>
+          <w:color w:val="000000"/>
+          <w:sz w:val="19"/>
+          <w:szCs w:val="19"/>
+          <w:lang w:bidi="ar-SA"/>
+        </w:rPr>
+        <w:t>3&gt;  Done building project "</w:t>
+      </w:r>
+      <w:proofErr w:type="spellStart"/>
+      <w:r>
+        <w:rPr>
+          <w:rFonts w:ascii="Consolas" w:hAnsi="Consolas" w:cs="Consolas"/>
+          <w:color w:val="000000"/>
+          <w:sz w:val="19"/>
+          <w:szCs w:val="19"/>
+          <w:lang w:bidi="ar-SA"/>
+        </w:rPr>
+        <w:t>DemoApp.vcxproj</w:t>
+      </w:r>
+      <w:proofErr w:type="spellEnd"/>
+      <w:r>
+        <w:rPr>
+          <w:rFonts w:ascii="Consolas" w:hAnsi="Consolas" w:cs="Consolas"/>
+          <w:color w:val="000000"/>
+          <w:sz w:val="19"/>
+          <w:szCs w:val="19"/>
+          <w:lang w:bidi="ar-SA"/>
+        </w:rPr>
+        <w:t>" -- FAILED.</w:t>
+      </w:r>
+    </w:p>
+    <w:p>
+      <w:pPr>
+        <w:pStyle w:val="Heading4"/>
+        <w:rPr>
+          <w:lang w:val="en-US"/>
+        </w:rPr>
+      </w:pPr>
+      <w:r>
+        <w:rPr>
+          <w:lang w:val="en-US"/>
+        </w:rPr>
+        <w:t>Create new project and new solution</w:t>
+      </w:r>
+    </w:p>
+    <w:p>
+      <w:pPr>
+        <w:rPr>
+          <w:lang w:val="en-US"/>
+        </w:rPr>
+      </w:pPr>
+      <w:r>
+        <w:rPr>
+          <w:lang w:val="en-US"/>
+        </w:rPr>
+        <w:t xml:space="preserve">There is a problem to create Dialog Based MFC application – </w:t>
+      </w:r>
+    </w:p>
+    <w:p>
+      <w:pPr>
+        <w:rPr>
+          <w:lang w:val="en-US"/>
+        </w:rPr>
+      </w:pPr>
+      <w:r>
+        <w:rPr>
+          <w:lang w:val="en-US"/>
+        </w:rPr>
+        <w:t>But, after some attempts the wizard opened with the proper options.</w:t>
+      </w:r>
+    </w:p>
+    <w:p>
+      <w:pPr>
+        <w:rPr>
+          <w:lang w:val="en-US"/>
+        </w:rPr>
+      </w:pPr>
+      <w:r>
+        <w:rPr>
+          <w:lang w:val="en-US"/>
+        </w:rPr>
+        <w:t>All old files were brought back and a working Demo App was committed and saved to GitHub.</w:t>
+      </w:r>
+    </w:p>
+    <w:p>
+      <w:pPr>
+        <w:rPr>
+          <w:lang w:val="en-US"/>
+        </w:rPr>
+      </w:pPr>
+    </w:p>
+    <w:p>
+      <w:pPr>
+        <w:pStyle w:val="Heading2"/>
+        <w:rPr>
+          <w:lang w:val="en-US"/>
+        </w:rPr>
+      </w:pPr>
+      <w:r>
+        <w:rPr>
+          <w:lang w:val="en-US"/>
+        </w:rPr>
+        <w:lastRenderedPageBreak/>
+        <w:t>Next – Collect Hints: WMA and no-WMA ROIS for a single case – 12/2/23</w:t>
+      </w:r>
+    </w:p>
+    <w:p>
+      <w:pPr>
+        <w:rPr>
+          <w:lang w:val="en-US"/>
+        </w:rPr>
+      </w:pPr>
+      <w:r>
+        <w:rPr>
+          <w:lang w:val="en-US"/>
+        </w:rPr>
+        <w:t xml:space="preserve">Current goal – </w:t>
+      </w:r>
+    </w:p>
+    <w:p>
+      <w:pPr>
+        <w:rPr>
+          <w:lang w:val="en-US"/>
+        </w:rPr>
+      </w:pPr>
+      <w:r>
+        <w:rPr>
+          <w:lang w:val="en-US"/>
+        </w:rPr>
+        <w:t>When I have a collection of hints, try to train a small CNN to distinguish between them!</w:t>
+      </w:r>
+    </w:p>
+    <w:p>
+      <w:pPr>
+        <w:rPr>
+          <w:lang w:val="en-US"/>
+        </w:rPr>
+      </w:pPr>
+      <w:r>
+        <w:rPr>
+          <w:lang w:val="en-US"/>
+        </w:rPr>
+        <w:t>Every pixel inside a “hint area” can be considered a training goal.</w:t>
+      </w:r>
+    </w:p>
+    <w:p>
+      <w:pPr>
+        <w:rPr>
+          <w:lang w:val="en-US"/>
+        </w:rPr>
+      </w:pPr>
+      <w:r>
+        <w:rPr>
+          <w:lang w:val="en-US"/>
+        </w:rPr>
+        <w:t>As the CNN is small – hope it can’t just remember the specific pixels.</w:t>
+      </w:r>
+    </w:p>
+    <w:p>
+      <w:pPr>
+        <w:rPr>
+          <w:lang w:val="en-US"/>
+        </w:rPr>
+      </w:pPr>
+      <w:r>
+        <w:rPr>
+          <w:lang w:val="en-US"/>
+        </w:rPr>
+        <w:t>Try to prove that by training on some hints you get good results on others.</w:t>
+      </w:r>
+    </w:p>
+    <w:p>
+      <w:pPr>
+        <w:rPr>
+          <w:lang w:val="en-US"/>
+        </w:rPr>
+      </w:pPr>
+      <w:r>
+        <w:rPr>
+          <w:lang w:val="en-US"/>
+        </w:rPr>
+        <w:t>It should help that, if the identification is not working fine, I add hints where it is wrong.</w:t>
+      </w:r>
+    </w:p>
+    <w:p>
+      <w:pPr>
+        <w:pStyle w:val="Heading4"/>
+        <w:rPr>
+          <w:lang w:val="en-US"/>
+        </w:rPr>
+      </w:pPr>
+      <w:r>
+        <w:rPr>
+          <w:lang w:val="en-US"/>
+        </w:rPr>
+        <w:t>First – accumulate hints</w:t>
+      </w:r>
+    </w:p>
+    <w:p>
+      <w:pPr>
+        <w:rPr>
+          <w:lang w:val="en-US"/>
+        </w:rPr>
+      </w:pPr>
+      <w:r>
+        <w:rPr>
+          <w:lang w:val="en-US"/>
+        </w:rPr>
+        <w:t>Define hints and save them for next runs.</w:t>
+      </w:r>
+    </w:p>
+    <w:p>
+      <w:pPr>
+        <w:rPr>
+          <w:lang w:val="en-US"/>
+        </w:rPr>
+      </w:pPr>
+      <w:r>
+        <w:rPr>
+          <w:lang w:val="en-US"/>
+        </w:rPr>
+        <w:t>How does the client app receive the saved graphics?</w:t>
+      </w:r>
+    </w:p>
+    <w:p>
+      <w:pPr>
+        <w:rPr>
+          <w:lang w:val="en-US"/>
+        </w:rPr>
+      </w:pPr>
+    </w:p>
+    <w:p>
+      <w:pPr>
+        <w:rPr>
+          <w:lang w:val="en-US"/>
+        </w:rPr>
+      </w:pPr>
+    </w:p>
+    <w:p>
+      <w:pPr>
+        <w:pStyle w:val="Heading2"/>
+        <w:rPr>
+          <w:lang w:val="en-US"/>
+        </w:rPr>
+      </w:pPr>
+      <w:r>
+        <w:rPr>
+          <w:lang w:val="en-US"/>
+        </w:rPr>
+        <w:t>Failure to build ImageR – 12/2/23</w:t>
+      </w:r>
+    </w:p>
+    <w:p>
+      <w:pPr>
+        <w:rPr>
+          <w:lang w:val="en-US"/>
+        </w:rPr>
+      </w:pPr>
+      <w:r>
+        <w:rPr>
+          <w:lang w:val="en-US"/>
+        </w:rPr>
+        <w:t>Fails to find “MyUtils.lib” – why? It shouldn’t even try! – there is ”yUtils.lib”!</w:t>
+      </w:r>
+    </w:p>
+    <w:p>
+      <w:pPr>
+        <w:rPr>
+          <w:lang w:val="en-US"/>
+        </w:rPr>
+      </w:pPr>
+      <w:r>
+        <w:rPr>
+          <w:lang w:val="en-US"/>
+        </w:rPr>
+        <w:t>ImageR went back to “win32” configuration – and there it was still “</w:t>
+      </w:r>
+      <w:proofErr w:type="spellStart"/>
+      <w:r>
+        <w:rPr>
+          <w:lang w:val="en-US"/>
+        </w:rPr>
+        <w:t>MyUtils</w:t>
+      </w:r>
+      <w:proofErr w:type="spellEnd"/>
+      <w:r>
+        <w:rPr>
+          <w:lang w:val="en-US"/>
+        </w:rPr>
+        <w:t>”.</w:t>
+      </w:r>
+    </w:p>
+    <w:p>
+      <w:pPr>
+        <w:rPr>
+          <w:lang w:val="en-US"/>
+        </w:rPr>
+      </w:pPr>
+      <w:r>
+        <w:rPr>
+          <w:lang w:val="en-US"/>
+        </w:rPr>
+        <w:t>Project file edited manually…</w:t>
+      </w:r>
+    </w:p>
+    <w:p>
+      <w:pPr>
+        <w:rPr>
+          <w:lang w:val="en-US"/>
+        </w:rPr>
+      </w:pPr>
+    </w:p>
+    <w:p>
+      <w:pPr>
+        <w:pStyle w:val="Heading2"/>
+        <w:rPr>
+          <w:lang w:val="en-US"/>
+        </w:rPr>
+      </w:pPr>
+      <w:r>
+        <w:rPr>
+          <w:lang w:val="en-US"/>
+        </w:rPr>
+        <w:t>Allow GE to be freezed – in ImageR (and XML) – 7</w:t>
+      </w:r>
+      <w:r>
+        <w:rPr>
+          <w:lang w:val="en-US"/>
+        </w:rPr>
+        <w:t>-</w:t>
+      </w:r>
+      <w:r>
+        <w:rPr>
+          <w:lang w:val="en-US"/>
+        </w:rPr>
+        <w:t>8/2/23</w:t>
+      </w:r>
+    </w:p>
+    <w:p>
+      <w:pPr>
+        <w:rPr>
+          <w:lang w:val="en-US"/>
+        </w:rPr>
+      </w:pPr>
+      <w:r>
+        <w:rPr>
+          <w:lang w:val="en-US"/>
+        </w:rPr>
+        <w:t>It works</w:t>
+      </w:r>
+    </w:p>
+    <w:p>
+      <w:pPr>
+        <w:pStyle w:val="Heading2"/>
+        <w:rPr>
+          <w:lang w:val="en-US"/>
+        </w:rPr>
+      </w:pPr>
+      <w:r>
+        <w:rPr>
+          <w:lang w:val="en-US"/>
+        </w:rPr>
         <w:t>Design better tools to improve WMAS algorithm – 7/2/23</w:t>
       </w:r>
     </w:p>
@@ -163,6 +1167,19 @@
           <w:lang w:val="en-US"/>
         </w:rPr>
       </w:pPr>
+      <w:r>
+        <w:rPr>
+          <w:lang w:val="en-US"/>
+        </w:rPr>
+        <w:t>May add graphs</w:t>
+      </w:r>
+    </w:p>
+    <w:p>
+      <w:pPr>
+        <w:rPr>
+          <w:lang w:val="en-US"/>
+        </w:rPr>
+      </w:pPr>
     </w:p>
     <w:p>
       <w:pPr>
@@ -175,19 +1192,7 @@
         <w:rPr>
           <w:lang w:val="en-US"/>
         </w:rPr>
-        <w:t xml:space="preserve">Improve basic detection algorithms – </w:t>
-      </w:r>
-      <w:r>
-        <w:rPr>
-          <w:lang w:val="en-US"/>
-        </w:rPr>
-        <w:t>5</w:t>
-      </w:r>
-      <w:r>
-        <w:rPr>
-          <w:lang w:val="en-US"/>
-        </w:rPr>
-        <w:t>/2/23</w:t>
+        <w:t>Improve basic detection algorithms – 5/2/23</w:t>
       </w:r>
     </w:p>
     <w:p>
@@ -543,6 +1548,7 @@
           <w:rFonts w:hint="cs"/>
           <w:lang w:val="en-US"/>
         </w:rPr>
+        <w:lastRenderedPageBreak/>
         <w:t>R</w:t>
       </w:r>
       <w:r>
@@ -743,7 +1749,6 @@
         <w:rPr>
           <w:lang w:val="en-US"/>
         </w:rPr>
-        <w:lastRenderedPageBreak/>
         <w:t>Identify area of artifact</w:t>
       </w:r>
     </w:p>
@@ -1279,6 +2284,7 @@
         <w:rPr>
           <w:lang w:val="en-US"/>
         </w:rPr>
+        <w:lastRenderedPageBreak/>
         <w:t>Correction</w:t>
       </w:r>
     </w:p>
@@ -1306,7 +2312,6 @@
         <w:rPr>
           <w:lang w:val="en-US"/>
         </w:rPr>
-        <w:lastRenderedPageBreak/>
         <w:t>Separate negative and positive diff – 23/1/23</w:t>
       </w:r>
     </w:p>
@@ -1537,7 +2542,6 @@
         <w:autoSpaceDE w:val="0"/>
         <w:autoSpaceDN w:val="0"/>
         <w:adjustRightInd w:val="0"/>
-        <w:spacing w:after="0"/>
         <w:jc w:val="left"/>
         <w:rPr>
           <w:rFonts w:ascii="Consolas" w:hAnsi="Consolas" w:cs="Consolas"/>
@@ -1568,7 +2572,6 @@
         <w:autoSpaceDE w:val="0"/>
         <w:autoSpaceDN w:val="0"/>
         <w:adjustRightInd w:val="0"/>
-        <w:spacing w:after="0"/>
         <w:jc w:val="left"/>
         <w:rPr>
           <w:rFonts w:ascii="Consolas" w:hAnsi="Consolas" w:cs="Consolas"/>
@@ -2046,6 +3049,92 @@
 <file path=word/numbering.xml><?xml version="1.0" encoding="utf-8"?>
 <w:numbering xmlns:wpc="http://schemas.microsoft.com/office/word/2010/wordprocessingCanvas" xmlns:cx="http://schemas.microsoft.com/office/drawing/2014/chartex" xmlns:cx1="http://schemas.microsoft.com/office/drawing/2015/9/8/chartex" xmlns:cx2="http://schemas.microsoft.com/office/drawing/2015/10/21/chartex" xmlns:cx3="http://schemas.microsoft.com/office/drawing/2016/5/9/chartex" xmlns:cx4="http://schemas.microsoft.com/office/drawing/2016/5/10/chartex" xmlns:cx5="http://schemas.microsoft.com/office/drawing/2016/5/11/chartex" xmlns:cx6="http://schemas.microsoft.com/office/drawing/2016/5/12/chartex" xmlns:cx7="http://schemas.microsoft.com/office/drawing/2016/5/13/chartex" xmlns:cx8="http://schemas.microsoft.com/office/drawing/2016/5/14/chartex" xmlns:mc="http://schemas.openxmlformats.org/markup-compatibility/2006" xmlns:aink="http://schemas.microsoft.com/office/drawing/2016/ink" xmlns:am3d="http://schemas.microsoft.com/office/drawing/2017/model3d" xmlns:o="urn:schemas-microsoft-com:office:office" xmlns:oel="http://schemas.microsoft.com/office/2019/extlst" xmlns:r="http://schemas.openxmlformats.org/officeDocument/2006/relationships" xmlns:m="http://schemas.openxmlformats.org/officeDocument/2006/math" xmlns:v="urn:schemas-microsoft-com:vml" xmlns:wp14="http://schemas.microsoft.com/office/word/2010/wordprocessingDrawing" xmlns:wp="http://schemas.openxmlformats.org/drawingml/2006/wordprocessingDrawing" xmlns:w10="urn:schemas-microsoft-com:office:word" xmlns:w="http://schemas.openxmlformats.org/wordprocessingml/2006/main" xmlns:w14="http://schemas.microsoft.com/office/word/2010/wordml" xmlns:w15="http://schemas.microsoft.com/office/word/2012/wordml" xmlns:w16cex="http://schemas.microsoft.com/office/word/2018/wordml/cex" xmlns:w16cid="http://schemas.microsoft.com/office/word/2016/wordml/cid" xmlns:w16="http://schemas.microsoft.com/office/word/2018/wordml" xmlns:w16sdtdh="http://schemas.microsoft.com/office/word/2020/wordml/sdtdatahash" xmlns:w16se="http://schemas.microsoft.com/office/word/2015/wordml/symex" xmlns:wpg="http://schemas.microsoft.com/office/word/2010/wordprocessingGroup" xmlns:wpi="http://schemas.microsoft.com/office/word/2010/wordprocessingInk" xmlns:wne="http://schemas.microsoft.com/office/word/2006/wordml" xmlns:wps="http://schemas.microsoft.com/office/word/2010/wordprocessingShape" mc:Ignorable="w14 w15 w16se w16cid w16 w16cex w16sdtdh wp14">
   <w:abstractNum w:abstractNumId="0" w15:restartNumberingAfterBreak="0">
+    <w:nsid w:val="0BBA0145"/>
+    <w:multiLevelType w:val="hybridMultilevel"/>
+    <w:tmpl w:val="B9C8D662"/>
+    <w:lvl w:ilvl="0" w:tplc="2000000F">
+      <w:start w:val="1"/>
+      <w:numFmt w:val="decimal"/>
+      <w:lvlText w:val="%1."/>
+      <w:lvlJc w:val="left"/>
+      <w:pPr>
+        <w:ind w:left="720" w:hanging="360"/>
+      </w:pPr>
+    </w:lvl>
+    <w:lvl w:ilvl="1" w:tplc="20000019" w:tentative="1">
+      <w:start w:val="1"/>
+      <w:numFmt w:val="lowerLetter"/>
+      <w:lvlText w:val="%2."/>
+      <w:lvlJc w:val="left"/>
+      <w:pPr>
+        <w:ind w:left="1440" w:hanging="360"/>
+      </w:pPr>
+    </w:lvl>
+    <w:lvl w:ilvl="2" w:tplc="2000001B" w:tentative="1">
+      <w:start w:val="1"/>
+      <w:numFmt w:val="lowerRoman"/>
+      <w:lvlText w:val="%3."/>
+      <w:lvlJc w:val="right"/>
+      <w:pPr>
+        <w:ind w:left="2160" w:hanging="180"/>
+      </w:pPr>
+    </w:lvl>
+    <w:lvl w:ilvl="3" w:tplc="2000000F" w:tentative="1">
+      <w:start w:val="1"/>
+      <w:numFmt w:val="decimal"/>
+      <w:lvlText w:val="%4."/>
+      <w:lvlJc w:val="left"/>
+      <w:pPr>
+        <w:ind w:left="2880" w:hanging="360"/>
+      </w:pPr>
+    </w:lvl>
+    <w:lvl w:ilvl="4" w:tplc="20000019" w:tentative="1">
+      <w:start w:val="1"/>
+      <w:numFmt w:val="lowerLetter"/>
+      <w:lvlText w:val="%5."/>
+      <w:lvlJc w:val="left"/>
+      <w:pPr>
+        <w:ind w:left="3600" w:hanging="360"/>
+      </w:pPr>
+    </w:lvl>
+    <w:lvl w:ilvl="5" w:tplc="2000001B" w:tentative="1">
+      <w:start w:val="1"/>
+      <w:numFmt w:val="lowerRoman"/>
+      <w:lvlText w:val="%6."/>
+      <w:lvlJc w:val="right"/>
+      <w:pPr>
+        <w:ind w:left="4320" w:hanging="180"/>
+      </w:pPr>
+    </w:lvl>
+    <w:lvl w:ilvl="6" w:tplc="2000000F" w:tentative="1">
+      <w:start w:val="1"/>
+      <w:numFmt w:val="decimal"/>
+      <w:lvlText w:val="%7."/>
+      <w:lvlJc w:val="left"/>
+      <w:pPr>
+        <w:ind w:left="5040" w:hanging="360"/>
+      </w:pPr>
+    </w:lvl>
+    <w:lvl w:ilvl="7" w:tplc="20000019" w:tentative="1">
+      <w:start w:val="1"/>
+      <w:numFmt w:val="lowerLetter"/>
+      <w:lvlText w:val="%8."/>
+      <w:lvlJc w:val="left"/>
+      <w:pPr>
+        <w:ind w:left="5760" w:hanging="360"/>
+      </w:pPr>
+    </w:lvl>
+    <w:lvl w:ilvl="8" w:tplc="2000001B" w:tentative="1">
+      <w:start w:val="1"/>
+      <w:numFmt w:val="lowerRoman"/>
+      <w:lvlText w:val="%9."/>
+      <w:lvlJc w:val="right"/>
+      <w:pPr>
+        <w:ind w:left="6480" w:hanging="180"/>
+      </w:pPr>
+    </w:lvl>
+  </w:abstractNum>
+  <w:abstractNum w:abstractNumId="1" w15:restartNumberingAfterBreak="0">
     <w:nsid w:val="0CAF3B9D"/>
     <w:multiLevelType w:val="hybridMultilevel"/>
     <w:tmpl w:val="5AAAA462"/>
@@ -2131,7 +3220,7 @@
       </w:pPr>
     </w:lvl>
   </w:abstractNum>
-  <w:abstractNum w:abstractNumId="1" w15:restartNumberingAfterBreak="0">
+  <w:abstractNum w:abstractNumId="2" w15:restartNumberingAfterBreak="0">
     <w:nsid w:val="19673E56"/>
     <w:multiLevelType w:val="hybridMultilevel"/>
     <w:tmpl w:val="2B68BC92"/>
@@ -2220,7 +3309,7 @@
       </w:pPr>
     </w:lvl>
   </w:abstractNum>
-  <w:abstractNum w:abstractNumId="2" w15:restartNumberingAfterBreak="0">
+  <w:abstractNum w:abstractNumId="3" w15:restartNumberingAfterBreak="0">
     <w:nsid w:val="2D1425C3"/>
     <w:multiLevelType w:val="hybridMultilevel"/>
     <w:tmpl w:val="40D6A714"/>
@@ -2309,7 +3398,7 @@
       </w:pPr>
     </w:lvl>
   </w:abstractNum>
-  <w:abstractNum w:abstractNumId="3" w15:restartNumberingAfterBreak="0">
+  <w:abstractNum w:abstractNumId="4" w15:restartNumberingAfterBreak="0">
     <w:nsid w:val="62F76208"/>
     <w:multiLevelType w:val="hybridMultilevel"/>
     <w:tmpl w:val="545003CC"/>
@@ -2395,7 +3484,93 @@
       </w:pPr>
     </w:lvl>
   </w:abstractNum>
-  <w:abstractNum w:abstractNumId="4" w15:restartNumberingAfterBreak="0">
+  <w:abstractNum w:abstractNumId="5" w15:restartNumberingAfterBreak="0">
+    <w:nsid w:val="6AD4050B"/>
+    <w:multiLevelType w:val="hybridMultilevel"/>
+    <w:tmpl w:val="66009610"/>
+    <w:lvl w:ilvl="0" w:tplc="2000000F">
+      <w:start w:val="1"/>
+      <w:numFmt w:val="decimal"/>
+      <w:lvlText w:val="%1."/>
+      <w:lvlJc w:val="left"/>
+      <w:pPr>
+        <w:ind w:left="720" w:hanging="360"/>
+      </w:pPr>
+    </w:lvl>
+    <w:lvl w:ilvl="1" w:tplc="20000019" w:tentative="1">
+      <w:start w:val="1"/>
+      <w:numFmt w:val="lowerLetter"/>
+      <w:lvlText w:val="%2."/>
+      <w:lvlJc w:val="left"/>
+      <w:pPr>
+        <w:ind w:left="1440" w:hanging="360"/>
+      </w:pPr>
+    </w:lvl>
+    <w:lvl w:ilvl="2" w:tplc="2000001B" w:tentative="1">
+      <w:start w:val="1"/>
+      <w:numFmt w:val="lowerRoman"/>
+      <w:lvlText w:val="%3."/>
+      <w:lvlJc w:val="right"/>
+      <w:pPr>
+        <w:ind w:left="2160" w:hanging="180"/>
+      </w:pPr>
+    </w:lvl>
+    <w:lvl w:ilvl="3" w:tplc="2000000F" w:tentative="1">
+      <w:start w:val="1"/>
+      <w:numFmt w:val="decimal"/>
+      <w:lvlText w:val="%4."/>
+      <w:lvlJc w:val="left"/>
+      <w:pPr>
+        <w:ind w:left="2880" w:hanging="360"/>
+      </w:pPr>
+    </w:lvl>
+    <w:lvl w:ilvl="4" w:tplc="20000019" w:tentative="1">
+      <w:start w:val="1"/>
+      <w:numFmt w:val="lowerLetter"/>
+      <w:lvlText w:val="%5."/>
+      <w:lvlJc w:val="left"/>
+      <w:pPr>
+        <w:ind w:left="3600" w:hanging="360"/>
+      </w:pPr>
+    </w:lvl>
+    <w:lvl w:ilvl="5" w:tplc="2000001B" w:tentative="1">
+      <w:start w:val="1"/>
+      <w:numFmt w:val="lowerRoman"/>
+      <w:lvlText w:val="%6."/>
+      <w:lvlJc w:val="right"/>
+      <w:pPr>
+        <w:ind w:left="4320" w:hanging="180"/>
+      </w:pPr>
+    </w:lvl>
+    <w:lvl w:ilvl="6" w:tplc="2000000F" w:tentative="1">
+      <w:start w:val="1"/>
+      <w:numFmt w:val="decimal"/>
+      <w:lvlText w:val="%7."/>
+      <w:lvlJc w:val="left"/>
+      <w:pPr>
+        <w:ind w:left="5040" w:hanging="360"/>
+      </w:pPr>
+    </w:lvl>
+    <w:lvl w:ilvl="7" w:tplc="20000019" w:tentative="1">
+      <w:start w:val="1"/>
+      <w:numFmt w:val="lowerLetter"/>
+      <w:lvlText w:val="%8."/>
+      <w:lvlJc w:val="left"/>
+      <w:pPr>
+        <w:ind w:left="5760" w:hanging="360"/>
+      </w:pPr>
+    </w:lvl>
+    <w:lvl w:ilvl="8" w:tplc="2000001B" w:tentative="1">
+      <w:start w:val="1"/>
+      <w:numFmt w:val="lowerRoman"/>
+      <w:lvlText w:val="%9."/>
+      <w:lvlJc w:val="right"/>
+      <w:pPr>
+        <w:ind w:left="6480" w:hanging="180"/>
+      </w:pPr>
+    </w:lvl>
+  </w:abstractNum>
+  <w:abstractNum w:abstractNumId="6" w15:restartNumberingAfterBreak="0">
     <w:nsid w:val="6E614F00"/>
     <w:multiLevelType w:val="hybridMultilevel"/>
     <w:tmpl w:val="E3086C9C"/>
@@ -2484,7 +3659,7 @@
       </w:pPr>
     </w:lvl>
   </w:abstractNum>
-  <w:abstractNum w:abstractNumId="5" w15:restartNumberingAfterBreak="0">
+  <w:abstractNum w:abstractNumId="7" w15:restartNumberingAfterBreak="0">
     <w:nsid w:val="6EEC1FE6"/>
     <w:multiLevelType w:val="hybridMultilevel"/>
     <w:tmpl w:val="E13EAD82"/>
@@ -2571,22 +3746,28 @@
     </w:lvl>
   </w:abstractNum>
   <w:num w:numId="1" w16cid:durableId="872156653">
+    <w:abstractNumId w:val="4"/>
+  </w:num>
+  <w:num w:numId="2" w16cid:durableId="1185172357">
+    <w:abstractNumId w:val="7"/>
+  </w:num>
+  <w:num w:numId="3" w16cid:durableId="287249839">
+    <w:abstractNumId w:val="6"/>
+  </w:num>
+  <w:num w:numId="4" w16cid:durableId="1846749661">
     <w:abstractNumId w:val="3"/>
   </w:num>
-  <w:num w:numId="2" w16cid:durableId="1185172357">
+  <w:num w:numId="5" w16cid:durableId="1624117475">
+    <w:abstractNumId w:val="1"/>
+  </w:num>
+  <w:num w:numId="6" w16cid:durableId="441458866">
+    <w:abstractNumId w:val="2"/>
+  </w:num>
+  <w:num w:numId="7" w16cid:durableId="251206142">
     <w:abstractNumId w:val="5"/>
   </w:num>
-  <w:num w:numId="3" w16cid:durableId="287249839">
-    <w:abstractNumId w:val="4"/>
-  </w:num>
-  <w:num w:numId="4" w16cid:durableId="1846749661">
-    <w:abstractNumId w:val="2"/>
-  </w:num>
-  <w:num w:numId="5" w16cid:durableId="1624117475">
+  <w:num w:numId="8" w16cid:durableId="1230732096">
     <w:abstractNumId w:val="0"/>
-  </w:num>
-  <w:num w:numId="6" w16cid:durableId="441458866">
-    <w:abstractNumId w:val="1"/>
   </w:num>
 </w:numbering>
 </file>
@@ -2989,9 +4170,9 @@
   <w:style w:type="paragraph" w:default="1" w:styleId="Normal">
     <w:name w:val="Normal"/>
     <w:qFormat/>
-    <w:rsid w:val="001A3F2D"/>
+    <w:rsid w:val="0024043D"/>
     <w:pPr>
-      <w:spacing w:after="60" w:line="240" w:lineRule="auto"/>
+      <w:spacing w:after="0" w:line="240" w:lineRule="auto"/>
       <w:jc w:val="both"/>
     </w:pPr>
   </w:style>
@@ -3006,7 +4187,7 @@
     <w:pPr>
       <w:keepNext/>
       <w:keepLines/>
-      <w:spacing w:before="240" w:after="0"/>
+      <w:spacing w:before="240"/>
       <w:outlineLvl w:val="0"/>
     </w:pPr>
     <w:rPr>
@@ -3028,7 +4209,7 @@
     <w:pPr>
       <w:keepNext/>
       <w:keepLines/>
-      <w:spacing w:before="40" w:after="0"/>
+      <w:spacing w:before="40"/>
       <w:outlineLvl w:val="1"/>
     </w:pPr>
     <w:rPr>
@@ -3050,7 +4231,7 @@
     <w:pPr>
       <w:keepNext/>
       <w:keepLines/>
-      <w:spacing w:before="40" w:after="0"/>
+      <w:spacing w:before="40"/>
       <w:outlineLvl w:val="2"/>
     </w:pPr>
     <w:rPr>
@@ -3072,7 +4253,7 @@
     <w:pPr>
       <w:keepNext/>
       <w:keepLines/>
-      <w:spacing w:before="40" w:after="0"/>
+      <w:spacing w:before="40"/>
       <w:outlineLvl w:val="3"/>
     </w:pPr>
     <w:rPr>

</xml_diff>

<commit_message>
Prepare target for training DLIP
</commit_message>
<xml_diff>
--- a/Doc/WMA Identifier App - work notes.docx
+++ b/Doc/WMA Identifier App - work notes.docx
@@ -100,6 +100,367 @@
           <w:lang w:val="en-US"/>
         </w:rPr>
         <w:t>”</w:t>
+      </w:r>
+    </w:p>
+    <w:p>
+      <w:pPr>
+        <w:rPr>
+          <w:lang w:val="en-US"/>
+        </w:rPr>
+      </w:pPr>
+    </w:p>
+    <w:p>
+      <w:pPr>
+        <w:pStyle w:val="Heading2"/>
+        <w:rPr>
+          <w:lang w:val="en-US"/>
+        </w:rPr>
+      </w:pPr>
+      <w:r>
+        <w:rPr>
+          <w:lang w:val="en-US"/>
+        </w:rPr>
+        <w:t>Train DLIP to identify WMA – 15/2/23</w:t>
+      </w:r>
+    </w:p>
+    <w:p>
+      <w:pPr>
+        <w:rPr>
+          <w:lang w:val="en-US"/>
+        </w:rPr>
+      </w:pPr>
+    </w:p>
+    <w:p>
+      <w:pPr>
+        <w:pStyle w:val="Heading2"/>
+        <w:rPr>
+          <w:lang w:val="en-US"/>
+        </w:rPr>
+      </w:pPr>
+      <w:r>
+        <w:rPr>
+          <w:lang w:val="en-US"/>
+        </w:rPr>
+        <w:t>Save mask for each ROI for DLIP training – 15/2/23</w:t>
+      </w:r>
+    </w:p>
+    <w:p>
+      <w:pPr>
+        <w:rPr>
+          <w:lang w:val="en-US"/>
+        </w:rPr>
+      </w:pPr>
+      <w:r>
+        <w:rPr>
+          <w:lang w:val="en-US"/>
+        </w:rPr>
+        <w:t>The basic GE (Graphic Element) supports setting Boolean mask in CTImage.</w:t>
+      </w:r>
+    </w:p>
+    <w:p>
+      <w:pPr>
+        <w:rPr>
+          <w:lang w:val="en-US"/>
+        </w:rPr>
+      </w:pPr>
+      <w:r>
+        <w:rPr>
+          <w:lang w:val="en-US"/>
+        </w:rPr>
+        <w:t>Mask were saved</w:t>
+      </w:r>
+    </w:p>
+    <w:p>
+      <w:pPr>
+        <w:pStyle w:val="Heading4"/>
+        <w:rPr>
+          <w:lang w:val="en-US"/>
+        </w:rPr>
+      </w:pPr>
+      <w:r>
+        <w:rPr>
+          <w:lang w:val="en-US"/>
+        </w:rPr>
+        <w:t>Next: Train DLIP</w:t>
+      </w:r>
+      <w:r>
+        <w:rPr>
+          <w:lang w:val="en-US"/>
+        </w:rPr>
+        <w:t xml:space="preserve"> – requires target</w:t>
+      </w:r>
+    </w:p>
+    <w:p>
+      <w:pPr>
+        <w:rPr>
+          <w:lang w:val="en-US"/>
+        </w:rPr>
+      </w:pPr>
+      <w:r>
+        <w:rPr>
+          <w:lang w:val="en-US"/>
+        </w:rPr>
+        <w:t>Create target volume – all zero, except for the masked voxels.</w:t>
+      </w:r>
+    </w:p>
+    <w:p>
+      <w:pPr>
+        <w:rPr>
+          <w:lang w:val="en-US"/>
+        </w:rPr>
+      </w:pPr>
+      <w:r>
+        <w:rPr>
+          <w:lang w:val="en-US"/>
+        </w:rPr>
+        <w:t>Target values:</w:t>
+      </w:r>
+    </w:p>
+    <w:p>
+      <w:pPr>
+        <w:pStyle w:val="ListParagraph"/>
+        <w:numPr>
+          <w:ilvl w:val="0"/>
+          <w:numId w:val="10"/>
+        </w:numPr>
+        <w:rPr>
+          <w:lang w:val="en-US"/>
+        </w:rPr>
+      </w:pPr>
+      <w:r>
+        <w:rPr>
+          <w:lang w:val="en-US"/>
+        </w:rPr>
+        <w:t>1 – WMA</w:t>
+      </w:r>
+    </w:p>
+    <w:p>
+      <w:pPr>
+        <w:pStyle w:val="ListParagraph"/>
+        <w:numPr>
+          <w:ilvl w:val="0"/>
+          <w:numId w:val="10"/>
+        </w:numPr>
+        <w:rPr>
+          <w:lang w:val="en-US"/>
+        </w:rPr>
+      </w:pPr>
+      <w:r>
+        <w:rPr>
+          <w:lang w:val="en-US"/>
+        </w:rPr>
+        <w:t>0 – Ignore</w:t>
+      </w:r>
+    </w:p>
+    <w:p>
+      <w:pPr>
+        <w:pStyle w:val="ListParagraph"/>
+        <w:numPr>
+          <w:ilvl w:val="0"/>
+          <w:numId w:val="10"/>
+        </w:numPr>
+        <w:rPr>
+          <w:lang w:val="en-US"/>
+        </w:rPr>
+      </w:pPr>
+      <w:r>
+        <w:rPr>
+          <w:lang w:val="en-US"/>
+        </w:rPr>
+        <w:t>-1 - Clean</w:t>
+      </w:r>
+    </w:p>
+    <w:p>
+      <w:pPr>
+        <w:pStyle w:val="Heading4"/>
+        <w:rPr>
+          <w:lang w:val="en-US"/>
+        </w:rPr>
+      </w:pPr>
+      <w:r>
+        <w:rPr>
+          <w:lang w:val="en-US"/>
+        </w:rPr>
+        <w:t>Design question: Train on a volume or on a set of hinted images?</w:t>
+      </w:r>
+    </w:p>
+    <w:p>
+      <w:pPr>
+        <w:rPr>
+          <w:lang w:val="en-US"/>
+        </w:rPr>
+      </w:pPr>
+      <w:r>
+        <w:rPr>
+          <w:lang w:val="en-US"/>
+        </w:rPr>
+        <w:t>Stay with volume, as:</w:t>
+      </w:r>
+    </w:p>
+    <w:p>
+      <w:pPr>
+        <w:pStyle w:val="ListParagraph"/>
+        <w:numPr>
+          <w:ilvl w:val="0"/>
+          <w:numId w:val="11"/>
+        </w:numPr>
+        <w:rPr>
+          <w:lang w:val="en-US"/>
+        </w:rPr>
+      </w:pPr>
+      <w:r>
+        <w:rPr>
+          <w:lang w:val="en-US"/>
+        </w:rPr>
+        <w:t>DLIP already work with volumes</w:t>
+      </w:r>
+    </w:p>
+    <w:p>
+      <w:pPr>
+        <w:pStyle w:val="ListParagraph"/>
+        <w:numPr>
+          <w:ilvl w:val="0"/>
+          <w:numId w:val="11"/>
+        </w:numPr>
+        <w:rPr>
+          <w:lang w:val="en-US"/>
+        </w:rPr>
+      </w:pPr>
+      <w:r>
+        <w:rPr>
+          <w:lang w:val="en-US"/>
+        </w:rPr>
+        <w:t>It leaves option for 3D input later</w:t>
+      </w:r>
+    </w:p>
+    <w:p>
+      <w:pPr>
+        <w:pStyle w:val="ListParagraph"/>
+        <w:numPr>
+          <w:ilvl w:val="0"/>
+          <w:numId w:val="11"/>
+        </w:numPr>
+        <w:rPr>
+          <w:lang w:val="en-US"/>
+        </w:rPr>
+      </w:pPr>
+      <w:r>
+        <w:rPr>
+          <w:lang w:val="en-US"/>
+        </w:rPr>
+        <w:t>…</w:t>
+      </w:r>
+    </w:p>
+    <w:p>
+      <w:pPr>
+        <w:rPr>
+          <w:lang w:val="en-US"/>
+        </w:rPr>
+      </w:pPr>
+      <w:r>
+        <w:rPr>
+          <w:lang w:val="en-US"/>
+        </w:rPr>
+        <w:t>But, create a list with indices of hinted images, to facilitate selection of input.</w:t>
+      </w:r>
+    </w:p>
+    <w:p>
+      <w:pPr>
+        <w:pStyle w:val="Heading4"/>
+        <w:rPr>
+          <w:lang w:val="en-US"/>
+        </w:rPr>
+      </w:pPr>
+      <w:r>
+        <w:rPr>
+          <w:lang w:val="en-US"/>
+        </w:rPr>
+        <w:t>Prepare data for training –</w:t>
+      </w:r>
+    </w:p>
+    <w:p>
+      <w:pPr>
+        <w:rPr>
+          <w:lang w:val="en-US"/>
+        </w:rPr>
+      </w:pPr>
+      <w:r>
+        <w:rPr>
+          <w:lang w:val="en-US"/>
+        </w:rPr>
+        <w:t>Initially prepare only</w:t>
+      </w:r>
+    </w:p>
+    <w:p>
+      <w:pPr>
+        <w:pStyle w:val="ListParagraph"/>
+        <w:numPr>
+          <w:ilvl w:val="0"/>
+          <w:numId w:val="12"/>
+        </w:numPr>
+        <w:rPr>
+          <w:lang w:val="en-US"/>
+        </w:rPr>
+      </w:pPr>
+      <w:r>
+        <w:rPr>
+          <w:lang w:val="en-US"/>
+        </w:rPr>
+        <w:t>HR</w:t>
+      </w:r>
+    </w:p>
+    <w:p>
+      <w:pPr>
+        <w:pStyle w:val="ListParagraph"/>
+        <w:numPr>
+          <w:ilvl w:val="0"/>
+          <w:numId w:val="12"/>
+        </w:numPr>
+        <w:rPr>
+          <w:lang w:val="en-US"/>
+        </w:rPr>
+      </w:pPr>
+      <w:r>
+        <w:rPr>
+          <w:lang w:val="en-US"/>
+        </w:rPr>
+        <w:t>Interpolated 2</w:t>
+      </w:r>
+    </w:p>
+    <w:p>
+      <w:pPr>
+        <w:pStyle w:val="ListParagraph"/>
+        <w:numPr>
+          <w:ilvl w:val="0"/>
+          <w:numId w:val="12"/>
+        </w:numPr>
+        <w:rPr>
+          <w:lang w:val="en-US"/>
+        </w:rPr>
+      </w:pPr>
+      <w:r>
+        <w:rPr>
+          <w:lang w:val="en-US"/>
+        </w:rPr>
+        <w:t>Diff</w:t>
+      </w:r>
+    </w:p>
+    <w:p>
+      <w:pPr>
+        <w:pStyle w:val="ListParagraph"/>
+        <w:numPr>
+          <w:ilvl w:val="0"/>
+          <w:numId w:val="12"/>
+        </w:numPr>
+        <w:rPr>
+          <w:lang w:val="en-US"/>
+        </w:rPr>
+      </w:pPr>
+      <w:r>
+        <w:rPr>
+          <w:lang w:val="en-US"/>
+        </w:rPr>
+        <w:t>Target</w:t>
       </w:r>
     </w:p>
     <w:p>
@@ -678,9 +1039,9 @@
           <w:szCs w:val="19"/>
           <w:lang w:bidi="ar-SA"/>
         </w:rPr>
-        <w:t>3&gt;  C:\Program Files (x86)\Microsoft Visual Studio\2019\Professional\MSBuild\Microsoft\VC\v160\Microsoft.CppBuild.targets(1008,11): error MSB4006: There is a circular dependency in the target dependency graph involving target "</w:t>
-      </w:r>
-      <w:proofErr w:type="spellStart"/>
+        <w:t>3&gt;  C:\Program Files (x</w:t>
+      </w:r>
+      <w:proofErr w:type="gramStart"/>
       <w:r>
         <w:rPr>
           <w:rFonts w:ascii="Consolas" w:hAnsi="Consolas" w:cs="Consolas"/>
@@ -689,9 +1050,9 @@
           <w:szCs w:val="19"/>
           <w:lang w:bidi="ar-SA"/>
         </w:rPr>
-        <w:t>GetReferencedVCProjectsInfo</w:t>
-      </w:r>
-      <w:proofErr w:type="spellEnd"/>
+        <w:t>86)\</w:t>
+      </w:r>
+      <w:proofErr w:type="gramEnd"/>
       <w:r>
         <w:rPr>
           <w:rFonts w:ascii="Consolas" w:hAnsi="Consolas" w:cs="Consolas"/>
@@ -700,15 +1061,10 @@
           <w:szCs w:val="19"/>
           <w:lang w:bidi="ar-SA"/>
         </w:rPr>
-        <w:t>".</w:t>
-      </w:r>
-    </w:p>
-    <w:p>
-      <w:pPr>
-        <w:autoSpaceDE w:val="0"/>
-        <w:autoSpaceDN w:val="0"/>
-        <w:adjustRightInd w:val="0"/>
-        <w:jc w:val="left"/>
+        <w:t>Microsoft Visual Studio\2019\Professional\MSBuild\Microsoft\VC\v160\Microsoft.CppBuild.targets(1008,11): error MSB4006: There is a circular dependency in the target dependency graph involving target "</w:t>
+      </w:r>
+      <w:proofErr w:type="spellStart"/>
+      <w:r>
         <w:rPr>
           <w:rFonts w:ascii="Consolas" w:hAnsi="Consolas" w:cs="Consolas"/>
           <w:color w:val="000000"/>
@@ -716,7 +1072,9 @@
           <w:szCs w:val="19"/>
           <w:lang w:bidi="ar-SA"/>
         </w:rPr>
-      </w:pPr>
+        <w:t>GetReferencedVCProjectsInfo</w:t>
+      </w:r>
+      <w:proofErr w:type="spellEnd"/>
       <w:r>
         <w:rPr>
           <w:rFonts w:ascii="Consolas" w:hAnsi="Consolas" w:cs="Consolas"/>
@@ -725,7 +1083,7 @@
           <w:szCs w:val="19"/>
           <w:lang w:bidi="ar-SA"/>
         </w:rPr>
-        <w:t>3&gt;</w:t>
+        <w:t>".</w:t>
       </w:r>
     </w:p>
     <w:p>
@@ -750,10 +1108,15 @@
           <w:szCs w:val="19"/>
           <w:lang w:bidi="ar-SA"/>
         </w:rPr>
-        <w:t>3&gt;  Done building project "</w:t>
-      </w:r>
-      <w:proofErr w:type="spellStart"/>
-      <w:r>
+        <w:t>3&gt;</w:t>
+      </w:r>
+    </w:p>
+    <w:p>
+      <w:pPr>
+        <w:autoSpaceDE w:val="0"/>
+        <w:autoSpaceDN w:val="0"/>
+        <w:adjustRightInd w:val="0"/>
+        <w:jc w:val="left"/>
         <w:rPr>
           <w:rFonts w:ascii="Consolas" w:hAnsi="Consolas" w:cs="Consolas"/>
           <w:color w:val="000000"/>
@@ -761,9 +1124,7 @@
           <w:szCs w:val="19"/>
           <w:lang w:bidi="ar-SA"/>
         </w:rPr>
-        <w:t>DemoApp.vcxproj</w:t>
-      </w:r>
-      <w:proofErr w:type="spellEnd"/>
+      </w:pPr>
       <w:r>
         <w:rPr>
           <w:rFonts w:ascii="Consolas" w:hAnsi="Consolas" w:cs="Consolas"/>
@@ -772,6 +1133,28 @@
           <w:szCs w:val="19"/>
           <w:lang w:bidi="ar-SA"/>
         </w:rPr>
+        <w:t>3&gt;  Done building project "</w:t>
+      </w:r>
+      <w:proofErr w:type="spellStart"/>
+      <w:r>
+        <w:rPr>
+          <w:rFonts w:ascii="Consolas" w:hAnsi="Consolas" w:cs="Consolas"/>
+          <w:color w:val="000000"/>
+          <w:sz w:val="19"/>
+          <w:szCs w:val="19"/>
+          <w:lang w:bidi="ar-SA"/>
+        </w:rPr>
+        <w:t>DemoApp.vcxproj</w:t>
+      </w:r>
+      <w:proofErr w:type="spellEnd"/>
+      <w:r>
+        <w:rPr>
+          <w:rFonts w:ascii="Consolas" w:hAnsi="Consolas" w:cs="Consolas"/>
+          <w:color w:val="000000"/>
+          <w:sz w:val="19"/>
+          <w:szCs w:val="19"/>
+          <w:lang w:bidi="ar-SA"/>
+        </w:rPr>
         <w:t>" -- FAILED.</w:t>
       </w:r>
     </w:p>
@@ -846,7 +1229,6 @@
         <w:rPr>
           <w:lang w:val="en-US"/>
         </w:rPr>
-        <w:lastRenderedPageBreak/>
         <w:t>Next – Collect Hints: WMA and no-WMA ROIS for a single case – 12/2/23</w:t>
       </w:r>
     </w:p>
@@ -1006,7 +1388,21 @@
         <w:rPr>
           <w:lang w:val="en-US"/>
         </w:rPr>
-        <w:t>Fails to find “MyUtils.lib” – why? It shouldn’t even try! – there is ”yUtils.lib”!</w:t>
+        <w:t xml:space="preserve">Fails to find “MyUtils.lib” – why? It shouldn’t even try! – there </w:t>
+      </w:r>
+      <w:proofErr w:type="gramStart"/>
+      <w:r>
+        <w:rPr>
+          <w:lang w:val="en-US"/>
+        </w:rPr>
+        <w:t>is ”</w:t>
+      </w:r>
+      <w:proofErr w:type="gramEnd"/>
+      <w:r>
+        <w:rPr>
+          <w:lang w:val="en-US"/>
+        </w:rPr>
+        <w:t>yUtils.lib”!</w:t>
       </w:r>
     </w:p>
     <w:p>
@@ -1548,7 +1944,6 @@
           <w:rFonts w:hint="cs"/>
           <w:lang w:val="en-US"/>
         </w:rPr>
-        <w:lastRenderedPageBreak/>
         <w:t>R</w:t>
       </w:r>
       <w:r>
@@ -1965,6 +2360,7 @@
         <w:rPr>
           <w:lang w:val="en-US"/>
         </w:rPr>
+        <w:lastRenderedPageBreak/>
         <w:t>Masking strong edges do great service to distinguish relevant edges!</w:t>
       </w:r>
     </w:p>
@@ -2284,7 +2680,6 @@
         <w:rPr>
           <w:lang w:val="en-US"/>
         </w:rPr>
-        <w:lastRenderedPageBreak/>
         <w:t>Correction</w:t>
       </w:r>
     </w:p>
@@ -2559,7 +2954,29 @@
           <w:szCs w:val="19"/>
           <w:lang w:bidi="ar-SA"/>
         </w:rPr>
-        <w:t>C:\Program Files (x86)\Microsoft Visual Studio\2019\</w:t>
+        <w:t>C:\Program Files (x</w:t>
+      </w:r>
+      <w:proofErr w:type="gramStart"/>
+      <w:r>
+        <w:rPr>
+          <w:rFonts w:ascii="Consolas" w:hAnsi="Consolas" w:cs="Consolas"/>
+          <w:color w:val="000000"/>
+          <w:sz w:val="19"/>
+          <w:szCs w:val="19"/>
+          <w:lang w:bidi="ar-SA"/>
+        </w:rPr>
+        <w:t>86)\</w:t>
+      </w:r>
+      <w:proofErr w:type="gramEnd"/>
+      <w:r>
+        <w:rPr>
+          <w:rFonts w:ascii="Consolas" w:hAnsi="Consolas" w:cs="Consolas"/>
+          <w:color w:val="000000"/>
+          <w:sz w:val="19"/>
+          <w:szCs w:val="19"/>
+          <w:lang w:bidi="ar-SA"/>
+        </w:rPr>
+        <w:t>Microsoft Visual Studio\2019\</w:t>
       </w:r>
     </w:p>
     <w:p>
@@ -2581,6 +2998,7 @@
           <w:lang w:bidi="ar-SA"/>
         </w:rPr>
       </w:pPr>
+      <w:proofErr w:type="gramStart"/>
       <w:r>
         <w:rPr>
           <w:rFonts w:ascii="Consolas" w:hAnsi="Consolas" w:cs="Consolas"/>
@@ -2589,9 +3007,9 @@
           <w:szCs w:val="19"/>
           <w:lang w:bidi="ar-SA"/>
         </w:rPr>
-        <w:t>Professional\MSBuild\Microsoft\VC\v160\Microsoft.CppBuild.targets(1008,11): error MSB4006: There is a circular dependency in the target dependency graph involving target "</w:t>
-      </w:r>
-      <w:proofErr w:type="spellStart"/>
+        <w:t>Professional\MSBuild\Microsoft\VC\v160\Microsoft.CppBuild.targets(</w:t>
+      </w:r>
+      <w:proofErr w:type="gramEnd"/>
       <w:r>
         <w:rPr>
           <w:rFonts w:ascii="Consolas" w:hAnsi="Consolas" w:cs="Consolas"/>
@@ -2600,9 +3018,9 @@
           <w:szCs w:val="19"/>
           <w:lang w:bidi="ar-SA"/>
         </w:rPr>
-        <w:t>GetReferencedVCProjectsInfo</w:t>
-      </w:r>
-      <w:proofErr w:type="spellEnd"/>
+        <w:t>1008,11): error MSB4006: There is a circular dependency in the target dependency graph involving target "</w:t>
+      </w:r>
+      <w:proofErr w:type="spellStart"/>
       <w:r>
         <w:rPr>
           <w:rFonts w:ascii="Consolas" w:hAnsi="Consolas" w:cs="Consolas"/>
@@ -2611,6 +3029,17 @@
           <w:szCs w:val="19"/>
           <w:lang w:bidi="ar-SA"/>
         </w:rPr>
+        <w:t>GetReferencedVCProjectsInfo</w:t>
+      </w:r>
+      <w:proofErr w:type="spellEnd"/>
+      <w:r>
+        <w:rPr>
+          <w:rFonts w:ascii="Consolas" w:hAnsi="Consolas" w:cs="Consolas"/>
+          <w:color w:val="000000"/>
+          <w:sz w:val="19"/>
+          <w:szCs w:val="19"/>
+          <w:lang w:bidi="ar-SA"/>
+        </w:rPr>
         <w:t>".</w:t>
       </w:r>
     </w:p>
@@ -2722,6 +3151,7 @@
         <w:rPr>
           <w:lang w:val="en-US"/>
         </w:rPr>
+        <w:lastRenderedPageBreak/>
         <w:t>For current image (as selected in ImageR)</w:t>
       </w:r>
     </w:p>
@@ -3310,6 +3740,92 @@
     </w:lvl>
   </w:abstractNum>
   <w:abstractNum w:abstractNumId="3" w15:restartNumberingAfterBreak="0">
+    <w:nsid w:val="225831BC"/>
+    <w:multiLevelType w:val="hybridMultilevel"/>
+    <w:tmpl w:val="78A6E410"/>
+    <w:lvl w:ilvl="0" w:tplc="2000000F">
+      <w:start w:val="1"/>
+      <w:numFmt w:val="decimal"/>
+      <w:lvlText w:val="%1."/>
+      <w:lvlJc w:val="left"/>
+      <w:pPr>
+        <w:ind w:left="720" w:hanging="360"/>
+      </w:pPr>
+    </w:lvl>
+    <w:lvl w:ilvl="1" w:tplc="20000019" w:tentative="1">
+      <w:start w:val="1"/>
+      <w:numFmt w:val="lowerLetter"/>
+      <w:lvlText w:val="%2."/>
+      <w:lvlJc w:val="left"/>
+      <w:pPr>
+        <w:ind w:left="1440" w:hanging="360"/>
+      </w:pPr>
+    </w:lvl>
+    <w:lvl w:ilvl="2" w:tplc="2000001B" w:tentative="1">
+      <w:start w:val="1"/>
+      <w:numFmt w:val="lowerRoman"/>
+      <w:lvlText w:val="%3."/>
+      <w:lvlJc w:val="right"/>
+      <w:pPr>
+        <w:ind w:left="2160" w:hanging="180"/>
+      </w:pPr>
+    </w:lvl>
+    <w:lvl w:ilvl="3" w:tplc="2000000F" w:tentative="1">
+      <w:start w:val="1"/>
+      <w:numFmt w:val="decimal"/>
+      <w:lvlText w:val="%4."/>
+      <w:lvlJc w:val="left"/>
+      <w:pPr>
+        <w:ind w:left="2880" w:hanging="360"/>
+      </w:pPr>
+    </w:lvl>
+    <w:lvl w:ilvl="4" w:tplc="20000019" w:tentative="1">
+      <w:start w:val="1"/>
+      <w:numFmt w:val="lowerLetter"/>
+      <w:lvlText w:val="%5."/>
+      <w:lvlJc w:val="left"/>
+      <w:pPr>
+        <w:ind w:left="3600" w:hanging="360"/>
+      </w:pPr>
+    </w:lvl>
+    <w:lvl w:ilvl="5" w:tplc="2000001B" w:tentative="1">
+      <w:start w:val="1"/>
+      <w:numFmt w:val="lowerRoman"/>
+      <w:lvlText w:val="%6."/>
+      <w:lvlJc w:val="right"/>
+      <w:pPr>
+        <w:ind w:left="4320" w:hanging="180"/>
+      </w:pPr>
+    </w:lvl>
+    <w:lvl w:ilvl="6" w:tplc="2000000F" w:tentative="1">
+      <w:start w:val="1"/>
+      <w:numFmt w:val="decimal"/>
+      <w:lvlText w:val="%7."/>
+      <w:lvlJc w:val="left"/>
+      <w:pPr>
+        <w:ind w:left="5040" w:hanging="360"/>
+      </w:pPr>
+    </w:lvl>
+    <w:lvl w:ilvl="7" w:tplc="20000019" w:tentative="1">
+      <w:start w:val="1"/>
+      <w:numFmt w:val="lowerLetter"/>
+      <w:lvlText w:val="%8."/>
+      <w:lvlJc w:val="left"/>
+      <w:pPr>
+        <w:ind w:left="5760" w:hanging="360"/>
+      </w:pPr>
+    </w:lvl>
+    <w:lvl w:ilvl="8" w:tplc="2000001B" w:tentative="1">
+      <w:start w:val="1"/>
+      <w:numFmt w:val="lowerRoman"/>
+      <w:lvlText w:val="%9."/>
+      <w:lvlJc w:val="right"/>
+      <w:pPr>
+        <w:ind w:left="6480" w:hanging="180"/>
+      </w:pPr>
+    </w:lvl>
+  </w:abstractNum>
+  <w:abstractNum w:abstractNumId="4" w15:restartNumberingAfterBreak="0">
     <w:nsid w:val="2D1425C3"/>
     <w:multiLevelType w:val="hybridMultilevel"/>
     <w:tmpl w:val="40D6A714"/>
@@ -3398,7 +3914,206 @@
       </w:pPr>
     </w:lvl>
   </w:abstractNum>
-  <w:abstractNum w:abstractNumId="4" w15:restartNumberingAfterBreak="0">
+  <w:abstractNum w:abstractNumId="5" w15:restartNumberingAfterBreak="0">
+    <w:nsid w:val="34E61782"/>
+    <w:multiLevelType w:val="hybridMultilevel"/>
+    <w:tmpl w:val="015C8B6A"/>
+    <w:lvl w:ilvl="0" w:tplc="2000000F">
+      <w:start w:val="1"/>
+      <w:numFmt w:val="decimal"/>
+      <w:lvlText w:val="%1."/>
+      <w:lvlJc w:val="left"/>
+      <w:pPr>
+        <w:ind w:left="720" w:hanging="360"/>
+      </w:pPr>
+    </w:lvl>
+    <w:lvl w:ilvl="1" w:tplc="20000019" w:tentative="1">
+      <w:start w:val="1"/>
+      <w:numFmt w:val="lowerLetter"/>
+      <w:lvlText w:val="%2."/>
+      <w:lvlJc w:val="left"/>
+      <w:pPr>
+        <w:ind w:left="1440" w:hanging="360"/>
+      </w:pPr>
+    </w:lvl>
+    <w:lvl w:ilvl="2" w:tplc="2000001B" w:tentative="1">
+      <w:start w:val="1"/>
+      <w:numFmt w:val="lowerRoman"/>
+      <w:lvlText w:val="%3."/>
+      <w:lvlJc w:val="right"/>
+      <w:pPr>
+        <w:ind w:left="2160" w:hanging="180"/>
+      </w:pPr>
+    </w:lvl>
+    <w:lvl w:ilvl="3" w:tplc="2000000F" w:tentative="1">
+      <w:start w:val="1"/>
+      <w:numFmt w:val="decimal"/>
+      <w:lvlText w:val="%4."/>
+      <w:lvlJc w:val="left"/>
+      <w:pPr>
+        <w:ind w:left="2880" w:hanging="360"/>
+      </w:pPr>
+    </w:lvl>
+    <w:lvl w:ilvl="4" w:tplc="20000019" w:tentative="1">
+      <w:start w:val="1"/>
+      <w:numFmt w:val="lowerLetter"/>
+      <w:lvlText w:val="%5."/>
+      <w:lvlJc w:val="left"/>
+      <w:pPr>
+        <w:ind w:left="3600" w:hanging="360"/>
+      </w:pPr>
+    </w:lvl>
+    <w:lvl w:ilvl="5" w:tplc="2000001B" w:tentative="1">
+      <w:start w:val="1"/>
+      <w:numFmt w:val="lowerRoman"/>
+      <w:lvlText w:val="%6."/>
+      <w:lvlJc w:val="right"/>
+      <w:pPr>
+        <w:ind w:left="4320" w:hanging="180"/>
+      </w:pPr>
+    </w:lvl>
+    <w:lvl w:ilvl="6" w:tplc="2000000F" w:tentative="1">
+      <w:start w:val="1"/>
+      <w:numFmt w:val="decimal"/>
+      <w:lvlText w:val="%7."/>
+      <w:lvlJc w:val="left"/>
+      <w:pPr>
+        <w:ind w:left="5040" w:hanging="360"/>
+      </w:pPr>
+    </w:lvl>
+    <w:lvl w:ilvl="7" w:tplc="20000019" w:tentative="1">
+      <w:start w:val="1"/>
+      <w:numFmt w:val="lowerLetter"/>
+      <w:lvlText w:val="%8."/>
+      <w:lvlJc w:val="left"/>
+      <w:pPr>
+        <w:ind w:left="5760" w:hanging="360"/>
+      </w:pPr>
+    </w:lvl>
+    <w:lvl w:ilvl="8" w:tplc="2000001B" w:tentative="1">
+      <w:start w:val="1"/>
+      <w:numFmt w:val="lowerRoman"/>
+      <w:lvlText w:val="%9."/>
+      <w:lvlJc w:val="right"/>
+      <w:pPr>
+        <w:ind w:left="6480" w:hanging="180"/>
+      </w:pPr>
+    </w:lvl>
+  </w:abstractNum>
+  <w:abstractNum w:abstractNumId="6" w15:restartNumberingAfterBreak="0">
+    <w:nsid w:val="560968B0"/>
+    <w:multiLevelType w:val="hybridMultilevel"/>
+    <w:tmpl w:val="E33AED08"/>
+    <w:lvl w:ilvl="0" w:tplc="20000001">
+      <w:start w:val="1"/>
+      <w:numFmt w:val="bullet"/>
+      <w:lvlText w:val=""/>
+      <w:lvlJc w:val="left"/>
+      <w:pPr>
+        <w:ind w:left="720" w:hanging="360"/>
+      </w:pPr>
+      <w:rPr>
+        <w:rFonts w:ascii="Symbol" w:hAnsi="Symbol" w:hint="default"/>
+      </w:rPr>
+    </w:lvl>
+    <w:lvl w:ilvl="1" w:tplc="20000003" w:tentative="1">
+      <w:start w:val="1"/>
+      <w:numFmt w:val="bullet"/>
+      <w:lvlText w:val="o"/>
+      <w:lvlJc w:val="left"/>
+      <w:pPr>
+        <w:ind w:left="1440" w:hanging="360"/>
+      </w:pPr>
+      <w:rPr>
+        <w:rFonts w:ascii="Courier New" w:hAnsi="Courier New" w:cs="Courier New" w:hint="default"/>
+      </w:rPr>
+    </w:lvl>
+    <w:lvl w:ilvl="2" w:tplc="20000005" w:tentative="1">
+      <w:start w:val="1"/>
+      <w:numFmt w:val="bullet"/>
+      <w:lvlText w:val=""/>
+      <w:lvlJc w:val="left"/>
+      <w:pPr>
+        <w:ind w:left="2160" w:hanging="360"/>
+      </w:pPr>
+      <w:rPr>
+        <w:rFonts w:ascii="Wingdings" w:hAnsi="Wingdings" w:hint="default"/>
+      </w:rPr>
+    </w:lvl>
+    <w:lvl w:ilvl="3" w:tplc="20000001" w:tentative="1">
+      <w:start w:val="1"/>
+      <w:numFmt w:val="bullet"/>
+      <w:lvlText w:val=""/>
+      <w:lvlJc w:val="left"/>
+      <w:pPr>
+        <w:ind w:left="2880" w:hanging="360"/>
+      </w:pPr>
+      <w:rPr>
+        <w:rFonts w:ascii="Symbol" w:hAnsi="Symbol" w:hint="default"/>
+      </w:rPr>
+    </w:lvl>
+    <w:lvl w:ilvl="4" w:tplc="20000003" w:tentative="1">
+      <w:start w:val="1"/>
+      <w:numFmt w:val="bullet"/>
+      <w:lvlText w:val="o"/>
+      <w:lvlJc w:val="left"/>
+      <w:pPr>
+        <w:ind w:left="3600" w:hanging="360"/>
+      </w:pPr>
+      <w:rPr>
+        <w:rFonts w:ascii="Courier New" w:hAnsi="Courier New" w:cs="Courier New" w:hint="default"/>
+      </w:rPr>
+    </w:lvl>
+    <w:lvl w:ilvl="5" w:tplc="20000005" w:tentative="1">
+      <w:start w:val="1"/>
+      <w:numFmt w:val="bullet"/>
+      <w:lvlText w:val=""/>
+      <w:lvlJc w:val="left"/>
+      <w:pPr>
+        <w:ind w:left="4320" w:hanging="360"/>
+      </w:pPr>
+      <w:rPr>
+        <w:rFonts w:ascii="Wingdings" w:hAnsi="Wingdings" w:hint="default"/>
+      </w:rPr>
+    </w:lvl>
+    <w:lvl w:ilvl="6" w:tplc="20000001" w:tentative="1">
+      <w:start w:val="1"/>
+      <w:numFmt w:val="bullet"/>
+      <w:lvlText w:val=""/>
+      <w:lvlJc w:val="left"/>
+      <w:pPr>
+        <w:ind w:left="5040" w:hanging="360"/>
+      </w:pPr>
+      <w:rPr>
+        <w:rFonts w:ascii="Symbol" w:hAnsi="Symbol" w:hint="default"/>
+      </w:rPr>
+    </w:lvl>
+    <w:lvl w:ilvl="7" w:tplc="20000003" w:tentative="1">
+      <w:start w:val="1"/>
+      <w:numFmt w:val="bullet"/>
+      <w:lvlText w:val="o"/>
+      <w:lvlJc w:val="left"/>
+      <w:pPr>
+        <w:ind w:left="5760" w:hanging="360"/>
+      </w:pPr>
+      <w:rPr>
+        <w:rFonts w:ascii="Courier New" w:hAnsi="Courier New" w:cs="Courier New" w:hint="default"/>
+      </w:rPr>
+    </w:lvl>
+    <w:lvl w:ilvl="8" w:tplc="20000005" w:tentative="1">
+      <w:start w:val="1"/>
+      <w:numFmt w:val="bullet"/>
+      <w:lvlText w:val=""/>
+      <w:lvlJc w:val="left"/>
+      <w:pPr>
+        <w:ind w:left="6480" w:hanging="360"/>
+      </w:pPr>
+      <w:rPr>
+        <w:rFonts w:ascii="Wingdings" w:hAnsi="Wingdings" w:hint="default"/>
+      </w:rPr>
+    </w:lvl>
+  </w:abstractNum>
+  <w:abstractNum w:abstractNumId="7" w15:restartNumberingAfterBreak="0">
     <w:nsid w:val="62F76208"/>
     <w:multiLevelType w:val="hybridMultilevel"/>
     <w:tmpl w:val="545003CC"/>
@@ -3484,7 +4199,7 @@
       </w:pPr>
     </w:lvl>
   </w:abstractNum>
-  <w:abstractNum w:abstractNumId="5" w15:restartNumberingAfterBreak="0">
+  <w:abstractNum w:abstractNumId="8" w15:restartNumberingAfterBreak="0">
     <w:nsid w:val="6AD4050B"/>
     <w:multiLevelType w:val="hybridMultilevel"/>
     <w:tmpl w:val="66009610"/>
@@ -3570,7 +4285,7 @@
       </w:pPr>
     </w:lvl>
   </w:abstractNum>
-  <w:abstractNum w:abstractNumId="6" w15:restartNumberingAfterBreak="0">
+  <w:abstractNum w:abstractNumId="9" w15:restartNumberingAfterBreak="0">
     <w:nsid w:val="6E614F00"/>
     <w:multiLevelType w:val="hybridMultilevel"/>
     <w:tmpl w:val="E3086C9C"/>
@@ -3659,7 +4374,7 @@
       </w:pPr>
     </w:lvl>
   </w:abstractNum>
-  <w:abstractNum w:abstractNumId="7" w15:restartNumberingAfterBreak="0">
+  <w:abstractNum w:abstractNumId="10" w15:restartNumberingAfterBreak="0">
     <w:nsid w:val="6EEC1FE6"/>
     <w:multiLevelType w:val="hybridMultilevel"/>
     <w:tmpl w:val="E13EAD82"/>
@@ -3745,17 +4460,103 @@
       </w:pPr>
     </w:lvl>
   </w:abstractNum>
+  <w:abstractNum w:abstractNumId="11" w15:restartNumberingAfterBreak="0">
+    <w:nsid w:val="795C14B2"/>
+    <w:multiLevelType w:val="hybridMultilevel"/>
+    <w:tmpl w:val="44A6FCB2"/>
+    <w:lvl w:ilvl="0" w:tplc="2000000F">
+      <w:start w:val="1"/>
+      <w:numFmt w:val="decimal"/>
+      <w:lvlText w:val="%1."/>
+      <w:lvlJc w:val="left"/>
+      <w:pPr>
+        <w:ind w:left="720" w:hanging="360"/>
+      </w:pPr>
+    </w:lvl>
+    <w:lvl w:ilvl="1" w:tplc="20000019" w:tentative="1">
+      <w:start w:val="1"/>
+      <w:numFmt w:val="lowerLetter"/>
+      <w:lvlText w:val="%2."/>
+      <w:lvlJc w:val="left"/>
+      <w:pPr>
+        <w:ind w:left="1440" w:hanging="360"/>
+      </w:pPr>
+    </w:lvl>
+    <w:lvl w:ilvl="2" w:tplc="2000001B" w:tentative="1">
+      <w:start w:val="1"/>
+      <w:numFmt w:val="lowerRoman"/>
+      <w:lvlText w:val="%3."/>
+      <w:lvlJc w:val="right"/>
+      <w:pPr>
+        <w:ind w:left="2160" w:hanging="180"/>
+      </w:pPr>
+    </w:lvl>
+    <w:lvl w:ilvl="3" w:tplc="2000000F" w:tentative="1">
+      <w:start w:val="1"/>
+      <w:numFmt w:val="decimal"/>
+      <w:lvlText w:val="%4."/>
+      <w:lvlJc w:val="left"/>
+      <w:pPr>
+        <w:ind w:left="2880" w:hanging="360"/>
+      </w:pPr>
+    </w:lvl>
+    <w:lvl w:ilvl="4" w:tplc="20000019" w:tentative="1">
+      <w:start w:val="1"/>
+      <w:numFmt w:val="lowerLetter"/>
+      <w:lvlText w:val="%5."/>
+      <w:lvlJc w:val="left"/>
+      <w:pPr>
+        <w:ind w:left="3600" w:hanging="360"/>
+      </w:pPr>
+    </w:lvl>
+    <w:lvl w:ilvl="5" w:tplc="2000001B" w:tentative="1">
+      <w:start w:val="1"/>
+      <w:numFmt w:val="lowerRoman"/>
+      <w:lvlText w:val="%6."/>
+      <w:lvlJc w:val="right"/>
+      <w:pPr>
+        <w:ind w:left="4320" w:hanging="180"/>
+      </w:pPr>
+    </w:lvl>
+    <w:lvl w:ilvl="6" w:tplc="2000000F" w:tentative="1">
+      <w:start w:val="1"/>
+      <w:numFmt w:val="decimal"/>
+      <w:lvlText w:val="%7."/>
+      <w:lvlJc w:val="left"/>
+      <w:pPr>
+        <w:ind w:left="5040" w:hanging="360"/>
+      </w:pPr>
+    </w:lvl>
+    <w:lvl w:ilvl="7" w:tplc="20000019" w:tentative="1">
+      <w:start w:val="1"/>
+      <w:numFmt w:val="lowerLetter"/>
+      <w:lvlText w:val="%8."/>
+      <w:lvlJc w:val="left"/>
+      <w:pPr>
+        <w:ind w:left="5760" w:hanging="360"/>
+      </w:pPr>
+    </w:lvl>
+    <w:lvl w:ilvl="8" w:tplc="2000001B" w:tentative="1">
+      <w:start w:val="1"/>
+      <w:numFmt w:val="lowerRoman"/>
+      <w:lvlText w:val="%9."/>
+      <w:lvlJc w:val="right"/>
+      <w:pPr>
+        <w:ind w:left="6480" w:hanging="180"/>
+      </w:pPr>
+    </w:lvl>
+  </w:abstractNum>
   <w:num w:numId="1" w16cid:durableId="872156653">
-    <w:abstractNumId w:val="4"/>
+    <w:abstractNumId w:val="7"/>
   </w:num>
   <w:num w:numId="2" w16cid:durableId="1185172357">
-    <w:abstractNumId w:val="7"/>
+    <w:abstractNumId w:val="10"/>
   </w:num>
   <w:num w:numId="3" w16cid:durableId="287249839">
-    <w:abstractNumId w:val="6"/>
+    <w:abstractNumId w:val="9"/>
   </w:num>
   <w:num w:numId="4" w16cid:durableId="1846749661">
-    <w:abstractNumId w:val="3"/>
+    <w:abstractNumId w:val="4"/>
   </w:num>
   <w:num w:numId="5" w16cid:durableId="1624117475">
     <w:abstractNumId w:val="1"/>
@@ -3764,10 +4565,22 @@
     <w:abstractNumId w:val="2"/>
   </w:num>
   <w:num w:numId="7" w16cid:durableId="251206142">
-    <w:abstractNumId w:val="5"/>
+    <w:abstractNumId w:val="8"/>
   </w:num>
   <w:num w:numId="8" w16cid:durableId="1230732096">
     <w:abstractNumId w:val="0"/>
+  </w:num>
+  <w:num w:numId="9" w16cid:durableId="1242183554">
+    <w:abstractNumId w:val="3"/>
+  </w:num>
+  <w:num w:numId="10" w16cid:durableId="553859040">
+    <w:abstractNumId w:val="6"/>
+  </w:num>
+  <w:num w:numId="11" w16cid:durableId="1756827071">
+    <w:abstractNumId w:val="11"/>
+  </w:num>
+  <w:num w:numId="12" w16cid:durableId="507867755">
+    <w:abstractNumId w:val="5"/>
   </w:num>
 </w:numbering>
 </file>

</xml_diff>